<commit_message>
The final draft of my research paper
</commit_message>
<xml_diff>
--- a/writeup/Research Paper.docx
+++ b/writeup/Research Paper.docx
@@ -36,7 +36,10 @@
         <w:spacing w:line="480" w:lineRule="auto"/>
       </w:pPr>
       <w:r>
-        <w:t>17 January 2014</w:t>
+        <w:t>19 February</w:t>
+      </w:r>
+      <w:r>
+        <w:t xml:space="preserve"> 2014</w:t>
       </w:r>
     </w:p>
     <w:p>
@@ -45,28 +48,151 @@
         <w:jc w:val="center"/>
       </w:pPr>
       <w:r>
-        <w:t>Determining the Practical Range of Bluetooth Low Energy on</w:t>
-      </w:r>
-    </w:p>
-    <w:p>
-      <w:pPr>
-        <w:spacing w:line="480" w:lineRule="auto"/>
-        <w:jc w:val="center"/>
-      </w:pPr>
+        <w:t xml:space="preserve">Determining the Practical Range of Bluetooth Low Energy </w:t>
+      </w:r>
+    </w:p>
+    <w:p>
+      <w:pPr>
+        <w:spacing w:line="480" w:lineRule="auto"/>
+      </w:pPr>
+      <w:r>
+        <w:rPr>
+          <w:b/>
+        </w:rPr>
+        <w:t>Abstract</w:t>
+      </w:r>
+    </w:p>
+    <w:p>
+      <w:pPr>
+        <w:spacing w:line="276" w:lineRule="auto"/>
+      </w:pPr>
+      <w:r>
+        <w:tab/>
+      </w:r>
+      <w:r>
+        <w:t xml:space="preserve">Our world is exploding with new technology, all of which is becoming wirelessly interconnected. These devices are appearing everywhere, from </w:t>
+      </w:r>
+      <w:proofErr w:type="spellStart"/>
+      <w:r>
+        <w:t>wearables</w:t>
+      </w:r>
+      <w:proofErr w:type="spellEnd"/>
+      <w:r>
+        <w:t xml:space="preserve"> to drones to technology-infused cars. In order to accommodate this booming industry, Bluetooth released a new </w:t>
+      </w:r>
+      <w:r>
+        <w:t xml:space="preserve">Low Energy </w:t>
+      </w:r>
+      <w:r>
+        <w:t xml:space="preserve">version </w:t>
+      </w:r>
+      <w:r>
+        <w:t>that</w:t>
+      </w:r>
+      <w:r>
+        <w:t xml:space="preserve"> uses 50% - 99% less energy than traditional Bluetooth. This technology is already present in much of our lives, in </w:t>
+      </w:r>
+      <w:r>
+        <w:t>everything</w:t>
+      </w:r>
+      <w:r>
+        <w:t xml:space="preserve"> from heart monitors to smartphones. However, very little is known about </w:t>
+      </w:r>
+      <w:r>
+        <w:t>its</w:t>
+      </w:r>
+      <w:r>
+        <w:t xml:space="preserve"> practical limitations. </w:t>
+      </w:r>
+      <w:r>
+        <w:t>This</w:t>
+      </w:r>
+      <w:r>
+        <w:t xml:space="preserve"> project aims to find some of those</w:t>
+      </w:r>
+      <w:r>
+        <w:t xml:space="preserve"> limitations and determine the practical range of Bluetooth Low Energy. First, I conducted a series of baseline tests under near ideal conditions</w:t>
+      </w:r>
+      <w:r>
+        <w:t xml:space="preserve"> to determine whether the ori</w:t>
+      </w:r>
+      <w:r>
+        <w:t>entation of the Bluetooth micro-</w:t>
+      </w:r>
+      <w:r>
+        <w:t>adapter matter</w:t>
+      </w:r>
+      <w:r>
+        <w:t>s</w:t>
+      </w:r>
+      <w:r>
+        <w:t>, and if so, which orientation work</w:t>
+      </w:r>
+      <w:r>
+        <w:t>s</w:t>
+      </w:r>
+      <w:r>
+        <w:t xml:space="preserve"> t</w:t>
+      </w:r>
+      <w:r>
+        <w:t>he best;</w:t>
+      </w:r>
+      <w:r>
+        <w:t xml:space="preserve"> determine w</w:t>
+      </w:r>
+      <w:r>
+        <w:t>hether height and motion matter;</w:t>
+      </w:r>
+      <w:r>
+        <w:t xml:space="preserve"> </w:t>
+      </w:r>
+      <w:r>
+        <w:t>and</w:t>
+      </w:r>
+      <w:r>
+        <w:t xml:space="preserve"> determine a baseline ideal range. I found that the best orientation was </w:t>
+      </w:r>
+      <w:r>
+        <w:t>when the Bluetooth micro-</w:t>
+      </w:r>
+      <w:r>
+        <w:t xml:space="preserve">adapter was facing away from the transmitter. I also </w:t>
+      </w:r>
+      <w:r>
+        <w:t xml:space="preserve">found that by </w:t>
+      </w:r>
       <w:proofErr w:type="gramStart"/>
       <w:r>
-        <w:t>an</w:t>
+        <w:t>raising</w:t>
       </w:r>
       <w:proofErr w:type="gramEnd"/>
       <w:r>
-        <w:t xml:space="preserve"> iPhone and a Raspberry Pi</w:t>
-      </w:r>
-    </w:p>
-    <w:p>
-      <w:pPr>
-        <w:spacing w:line="480" w:lineRule="auto"/>
-      </w:pPr>
-      <w:r>
+        <w:t xml:space="preserve"> the micro-</w:t>
+      </w:r>
+      <w:r>
+        <w:t>adapter to a height of four feet more than doubled its range, and that motion made very little difference.</w:t>
+      </w:r>
+      <w:r>
+        <w:t xml:space="preserve"> Next, I applied these results to an indoor test in which the micro-adapter and the transmitter were placed on opposite sides of a wall. The best results I acquired established a practical, indoor range greater than 30 feet. Countless products in our world today claim impressive functions and abilities that may work in ideal conditions, but </w:t>
+      </w:r>
+      <w:r>
+        <w:t>in practical use fall far short. This experiment provides the first step in determining the practical functionality of a booming new product.</w:t>
+      </w:r>
+    </w:p>
+    <w:p>
+      <w:pPr>
+        <w:spacing w:line="480" w:lineRule="auto"/>
+      </w:pPr>
+      <w:r>
+        <w:br w:type="page"/>
+      </w:r>
+    </w:p>
+    <w:p>
+      <w:pPr>
+        <w:spacing w:line="480" w:lineRule="auto"/>
+      </w:pPr>
+      <w:r>
+        <w:lastRenderedPageBreak/>
         <w:tab/>
         <w:t xml:space="preserve">Today’s world is booming with new technology from </w:t>
       </w:r>
@@ -157,7 +283,6 @@
         <w:spacing w:line="480" w:lineRule="auto"/>
       </w:pPr>
       <w:r>
-        <w:lastRenderedPageBreak/>
         <w:tab/>
         <w:t xml:space="preserve">Another innovation changing our world on a smaller scale is the Raspberry Pi, a credit card sized computer capable of running a full version of Linux. The Raspberry Pi </w:t>
       </w:r>
@@ -246,7 +371,13 @@
       </w:r>
       <w:proofErr w:type="spellEnd"/>
       <w:r>
-        <w:t xml:space="preserve"> to maximize energy efficiency within your home with one flaw. When you have left your home for a period of time, the Nest shuts off the heating or cooling system. However, it relies solely on a single motion detector to determine if someone is, in fact, home. In an attempt to fix this problem, my mentor, Jeff </w:t>
+        <w:t xml:space="preserve"> to maximize energy efficiency within your home</w:t>
+      </w:r>
+      <w:r>
+        <w:t>, but</w:t>
+      </w:r>
+      <w:r>
+        <w:t xml:space="preserve"> with one flaw. When you have left your home for a period of time, the Nest shuts off the heating or cooling system. However, it relies solely on a single motion detector to determine if someone is, in fact, home. In an attempt to fix this problem, my mentor, Jeff </w:t>
       </w:r>
       <w:proofErr w:type="spellStart"/>
       <w:r>
@@ -265,7 +396,13 @@
         <w:t xml:space="preserve"> for Internet traffic from specific phones. This program determined that</w:t>
       </w:r>
       <w:r>
-        <w:t xml:space="preserve"> if it noticed Internet traffic, then somebody was home, and communicated that to the Nest. However, as phones become more and more efficient, less and less Internet traffic occurs in the background, making the program impractical. Based on the results achieved within this research project, our ultimate goal is to modify the program to also utilize Bluetooth Low Energy’s proximity sensor to scan for phones as well, creating the most accurate determination of whether or not a person is home or not.</w:t>
+        <w:t xml:space="preserve"> if it noticed Internet traffic, then somebody was home, and communicated that to the Nest. However, as phones become more and more efficient, less and less Internet traffic occurs in the background, making the program impractical. Based on the results achieved within this research project, </w:t>
+      </w:r>
+      <w:r>
+        <w:t>my</w:t>
+      </w:r>
+      <w:r>
+        <w:t xml:space="preserve"> ultimate goal is to modify the program to also utilize Bluetooth Low Energy’s proximity sensor to scan for phones as well, creating the most accurate determination of whether or not a person is home.</w:t>
       </w:r>
     </w:p>
     <w:p>
@@ -306,6 +443,23 @@
       <w:proofErr w:type="gramEnd"/>
       <w:r>
         <w:t xml:space="preserve"> and the Raspberry Pi. </w:t>
+      </w:r>
+      <w:r>
+        <w:t>My hypothesis was that a</w:t>
+      </w:r>
+      <w:r>
+        <w:t xml:space="preserve"> Raspberry Pi using a Low Energy Bluetooth USB micro adapter </w:t>
+      </w:r>
+      <w:proofErr w:type="gramStart"/>
+      <w:r>
+        <w:t>will</w:t>
+      </w:r>
+      <w:proofErr w:type="gramEnd"/>
+      <w:r>
+        <w:t xml:space="preserve"> be able to detect nearby devices from a distance no greater than 40 feet.</w:t>
+      </w:r>
+      <w:r>
+        <w:t xml:space="preserve"> </w:t>
       </w:r>
       <w:r>
         <w:t>The first four tests I performed were to determine the ideal orientation of the Raspberry Pi</w:t>
@@ -623,7 +777,7 @@
           <w:noProof/>
         </w:rPr>
         <w:drawing>
-          <wp:anchor distT="0" distB="0" distL="114300" distR="114300" simplePos="0" relativeHeight="251660288" behindDoc="0" locked="0" layoutInCell="1" allowOverlap="1" wp14:anchorId="7DA6AE10" wp14:editId="08C084BC">
+          <wp:anchor distT="0" distB="0" distL="114300" distR="114300" simplePos="0" relativeHeight="251660288" behindDoc="0" locked="0" layoutInCell="1" allowOverlap="1" wp14:anchorId="7DA6AE10" wp14:editId="70BE4E6E">
             <wp:simplePos x="0" y="0"/>
             <wp:positionH relativeFrom="column">
               <wp:posOffset>1943100</wp:posOffset>
@@ -659,30 +813,43 @@
         </w:drawing>
       </w:r>
       <w:r>
+        <w:t>Experiment C dropped of quite quickly, but then remained consistent for the farthest of all four of these experiments.</w:t>
+      </w:r>
+    </w:p>
+    <w:p>
+      <w:pPr>
+        <w:spacing w:line="480" w:lineRule="auto"/>
+      </w:pPr>
+    </w:p>
+    <w:p>
+      <w:pPr>
+        <w:spacing w:line="480" w:lineRule="auto"/>
+      </w:pPr>
+      <w:r>
         <w:rPr>
           <w:noProof/>
         </w:rPr>
         <w:drawing>
-          <wp:anchor distT="0" distB="0" distL="114300" distR="114300" simplePos="0" relativeHeight="251661312" behindDoc="0" locked="0" layoutInCell="1" allowOverlap="1" wp14:anchorId="319AC75B" wp14:editId="7306C1EB">
+          <wp:anchor distT="0" distB="0" distL="114300" distR="114300" simplePos="0" relativeHeight="251663360" behindDoc="0" locked="0" layoutInCell="1" allowOverlap="1" wp14:anchorId="11AA56D9" wp14:editId="30BDD32E">
             <wp:simplePos x="0" y="0"/>
             <wp:positionH relativeFrom="column">
               <wp:posOffset>1943100</wp:posOffset>
             </wp:positionH>
             <wp:positionV relativeFrom="paragraph">
-              <wp:posOffset>2564765</wp:posOffset>
+              <wp:posOffset>314325</wp:posOffset>
             </wp:positionV>
-            <wp:extent cx="3771900" cy="2628900"/>
+            <wp:extent cx="3721100" cy="2628900"/>
             <wp:effectExtent l="0" t="0" r="12700" b="12700"/>
             <wp:wrapTight wrapText="bothSides">
               <wp:wrapPolygon edited="0">
                 <wp:start x="0" y="0"/>
                 <wp:lineTo x="0" y="21496"/>
-                <wp:lineTo x="21527" y="21496"/>
-                <wp:lineTo x="21527" y="0"/>
+                <wp:lineTo x="21526" y="21496"/>
+                <wp:lineTo x="21526" y="0"/>
                 <wp:lineTo x="0" y="0"/>
               </wp:wrapPolygon>
             </wp:wrapTight>
-            <wp:docPr id="4" name="Chart 4"/>
+            <wp:docPr id="6" name="Chart 6"/>
             <wp:cNvGraphicFramePr/>
             <a:graphic xmlns:a="http://schemas.openxmlformats.org/drawingml/2006/main">
               <a:graphicData uri="http://schemas.openxmlformats.org/drawingml/2006/chart">
@@ -698,35 +865,16 @@
           </wp:anchor>
         </w:drawing>
       </w:r>
-      <w:r>
-        <w:t>Experiment C dropped of quite quickly, but then remained consistent for the farthest of all four of these experiments.</w:t>
-      </w:r>
-    </w:p>
-    <w:p>
-      <w:pPr>
-        <w:spacing w:line="480" w:lineRule="auto"/>
-      </w:pPr>
-    </w:p>
-    <w:p>
-      <w:pPr>
-        <w:spacing w:line="480" w:lineRule="auto"/>
-      </w:pPr>
-    </w:p>
-    <w:p>
-      <w:pPr>
-        <w:spacing w:line="480" w:lineRule="auto"/>
-      </w:pPr>
-      <w:r>
-        <w:t>Experiment D performed very similarly to experiment B and was useless beyond 15ft. (</w:t>
-      </w:r>
-      <w:r>
-        <w:rPr>
-          <w:i/>
-        </w:rPr>
-        <w:t>Experiment D2 is not pictured because of technical difficulties when trying to access the data</w:t>
-      </w:r>
-      <w:r>
-        <w:t>)</w:t>
+    </w:p>
+    <w:p>
+      <w:pPr>
+        <w:spacing w:line="480" w:lineRule="auto"/>
+      </w:pPr>
+      <w:r>
+        <w:t>Experiment D performed very similarly to experiment</w:t>
+      </w:r>
+      <w:r>
+        <w:t xml:space="preserve"> B, but the results from this particular test were inconsistent, leading me to determine that I need to repeat these experiments before I draw conclusions about them.</w:t>
       </w:r>
     </w:p>
     <w:p>
@@ -738,15 +886,15 @@
           <w:noProof/>
         </w:rPr>
         <w:drawing>
-          <wp:anchor distT="0" distB="0" distL="114300" distR="114300" simplePos="0" relativeHeight="251662336" behindDoc="0" locked="0" layoutInCell="1" allowOverlap="1" wp14:anchorId="0E1B2A0D" wp14:editId="654A3D32">
+          <wp:anchor distT="0" distB="0" distL="114300" distR="114300" simplePos="0" relativeHeight="251664384" behindDoc="0" locked="0" layoutInCell="1" allowOverlap="1" wp14:anchorId="4BC2CDBC" wp14:editId="6FF481D0">
             <wp:simplePos x="0" y="0"/>
             <wp:positionH relativeFrom="column">
               <wp:posOffset>1943100</wp:posOffset>
             </wp:positionH>
             <wp:positionV relativeFrom="paragraph">
-              <wp:posOffset>214630</wp:posOffset>
+              <wp:posOffset>283845</wp:posOffset>
             </wp:positionV>
-            <wp:extent cx="3771900" cy="2628900"/>
+            <wp:extent cx="3746500" cy="2628900"/>
             <wp:effectExtent l="0" t="0" r="12700" b="12700"/>
             <wp:wrapTight wrapText="bothSides">
               <wp:wrapPolygon edited="0">
@@ -757,7 +905,7 @@
                 <wp:lineTo x="0" y="0"/>
               </wp:wrapPolygon>
             </wp:wrapTight>
-            <wp:docPr id="5" name="Chart 5"/>
+            <wp:docPr id="7" name="Chart 7"/>
             <wp:cNvGraphicFramePr/>
             <a:graphic xmlns:a="http://schemas.openxmlformats.org/drawingml/2006/main">
               <a:graphicData uri="http://schemas.openxmlformats.org/drawingml/2006/chart">
@@ -779,7 +927,19 @@
         <w:spacing w:line="480" w:lineRule="auto"/>
       </w:pPr>
       <w:r>
-        <w:t>When you compare all four experiments, they all seem to follow the same general pattern at first. However, experiment A distinguishes itself as the strongest signal of the group. Strength isn’t necessarily what we are looking for as much as consistency. Experiment C distinguishes itself as the most consistent of the experiments</w:t>
+        <w:t xml:space="preserve">When you compare all four experiments, they all seem to follow the same general pattern at first. However, experiment A distinguishes itself as the strongest signal of the group. Strength isn’t necessarily what </w:t>
+      </w:r>
+      <w:r>
+        <w:t>I</w:t>
+      </w:r>
+      <w:r>
+        <w:t xml:space="preserve"> </w:t>
+      </w:r>
+      <w:r>
+        <w:t>was</w:t>
+      </w:r>
+      <w:r>
+        <w:t xml:space="preserve"> looking for as much as consistency. Experiment C distinguishes itself as the most consistent of the experiments</w:t>
       </w:r>
       <w:r>
         <w:t xml:space="preserve"> primarily because of its performance at both 15ft and 20ft, making it the ideal orientation of the Raspberry Pi.</w:t>
@@ -789,59 +949,265 @@
       <w:pPr>
         <w:spacing w:line="480" w:lineRule="auto"/>
       </w:pPr>
-    </w:p>
-    <w:p>
-      <w:pPr>
-        <w:spacing w:line="480" w:lineRule="auto"/>
-      </w:pPr>
-      <w:r>
-        <w:t>(</w:t>
-      </w:r>
-      <w:r>
-        <w:rPr>
-          <w:i/>
-        </w:rPr>
-        <w:t>The remainder of this section is currently unavailable because of technical difficulties when accessing the data on the Raspberry Pi. The data has been recorded on the Raspberry Pi, but I have yet to be able to access it. The problem will be resolved by this weekend (18</w:t>
-      </w:r>
-      <w:r>
-        <w:rPr>
-          <w:i/>
+      <w:r>
+        <w:rPr>
+          <w:noProof/>
+        </w:rPr>
+        <w:drawing>
+          <wp:anchor distT="0" distB="0" distL="114300" distR="114300" simplePos="0" relativeHeight="251665408" behindDoc="0" locked="0" layoutInCell="1" allowOverlap="1" wp14:anchorId="3B73D143" wp14:editId="11E949E1">
+            <wp:simplePos x="0" y="0"/>
+            <wp:positionH relativeFrom="column">
+              <wp:posOffset>1257300</wp:posOffset>
+            </wp:positionH>
+            <wp:positionV relativeFrom="paragraph">
+              <wp:posOffset>628015</wp:posOffset>
+            </wp:positionV>
+            <wp:extent cx="4148455" cy="2489200"/>
+            <wp:effectExtent l="0" t="0" r="17145" b="25400"/>
+            <wp:wrapTight wrapText="bothSides">
+              <wp:wrapPolygon edited="0">
+                <wp:start x="0" y="0"/>
+                <wp:lineTo x="0" y="21600"/>
+                <wp:lineTo x="21557" y="21600"/>
+                <wp:lineTo x="21557" y="0"/>
+                <wp:lineTo x="0" y="0"/>
+              </wp:wrapPolygon>
+            </wp:wrapTight>
+            <wp:docPr id="8" name="Chart 8"/>
+            <wp:cNvGraphicFramePr/>
+            <a:graphic xmlns:a="http://schemas.openxmlformats.org/drawingml/2006/main">
+              <a:graphicData uri="http://schemas.openxmlformats.org/drawingml/2006/chart">
+                <c:chart xmlns:c="http://schemas.openxmlformats.org/drawingml/2006/chart" xmlns:r="http://schemas.openxmlformats.org/officeDocument/2006/relationships" r:id="rId10"/>
+              </a:graphicData>
+            </a:graphic>
+            <wp14:sizeRelH relativeFrom="page">
+              <wp14:pctWidth>0</wp14:pctWidth>
+            </wp14:sizeRelH>
+            <wp14:sizeRelV relativeFrom="page">
+              <wp14:pctHeight>0</wp14:pctHeight>
+            </wp14:sizeRelV>
+          </wp:anchor>
+        </w:drawing>
+      </w:r>
+      <w:r>
+        <w:tab/>
+        <w:t>The next experiment I conducted consisted of raising the Raspberry Pi four feet off of the ground, and conducting a similar distance test, utilizing the previously determined ideal rotation of the Pi.</w:t>
+      </w:r>
+    </w:p>
+    <w:p>
+      <w:pPr>
+        <w:spacing w:line="480" w:lineRule="auto"/>
+        <w:rPr>
+          <w:noProof/>
+        </w:rPr>
+      </w:pPr>
+      <w:r>
+        <w:t>The results for this test were shocking because the Raspberry Pi consistently and reliably saw the iPhone at distances of 80 feet</w:t>
+      </w:r>
+      <w:r>
+        <w:t>, which was over twice that of the previous tests</w:t>
+      </w:r>
+      <w:r>
+        <w:t>. I was not able to test beyond 80 feet due to my testing location. The slight dip and subsequent rise in the frequency of the signal coincided with the slight rise at the end of my driveway</w:t>
+      </w:r>
+      <w:r>
+        <w:rPr>
+          <w:noProof/>
+        </w:rPr>
+        <w:t>. However, these were the most ideal conditions I was able to obtain.</w:t>
+      </w:r>
+    </w:p>
+    <w:p>
+      <w:pPr>
+        <w:spacing w:line="480" w:lineRule="auto"/>
+        <w:rPr>
+          <w:noProof/>
+        </w:rPr>
+      </w:pPr>
+      <w:r>
+        <w:rPr>
+          <w:noProof/>
+        </w:rPr>
+        <w:tab/>
+        <w:t>The final trial I conducted under ideal conditions were motion trials. The Raspberry Pi was placed back on the ground, but becase I had to carry the iPhone while moving, it was subsequently raised approximately 2.5 feet off of the ground.</w:t>
+      </w:r>
+      <w:r>
+        <w:rPr>
+          <w:noProof/>
+        </w:rPr>
+        <w:t xml:space="preserve"> </w:t>
+      </w:r>
+    </w:p>
+    <w:p>
+      <w:pPr>
+        <w:spacing w:line="480" w:lineRule="auto"/>
+        <w:rPr>
+          <w:noProof/>
+        </w:rPr>
+      </w:pPr>
+      <w:r>
+        <w:rPr>
+          <w:noProof/>
+        </w:rPr>
+        <w:drawing>
+          <wp:anchor distT="0" distB="0" distL="114300" distR="114300" simplePos="0" relativeHeight="251667456" behindDoc="0" locked="0" layoutInCell="1" allowOverlap="1" wp14:anchorId="61258354" wp14:editId="6B0BDCE1">
+            <wp:simplePos x="0" y="0"/>
+            <wp:positionH relativeFrom="column">
+              <wp:posOffset>2171700</wp:posOffset>
+            </wp:positionH>
+            <wp:positionV relativeFrom="paragraph">
+              <wp:posOffset>6172200</wp:posOffset>
+            </wp:positionV>
+            <wp:extent cx="3987165" cy="2413635"/>
+            <wp:effectExtent l="0" t="0" r="26035" b="24765"/>
+            <wp:wrapTight wrapText="bothSides">
+              <wp:wrapPolygon edited="0">
+                <wp:start x="0" y="0"/>
+                <wp:lineTo x="0" y="21594"/>
+                <wp:lineTo x="21603" y="21594"/>
+                <wp:lineTo x="21603" y="0"/>
+                <wp:lineTo x="0" y="0"/>
+              </wp:wrapPolygon>
+            </wp:wrapTight>
+            <wp:docPr id="10" name="Chart 10"/>
+            <wp:cNvGraphicFramePr/>
+            <a:graphic xmlns:a="http://schemas.openxmlformats.org/drawingml/2006/main">
+              <a:graphicData uri="http://schemas.openxmlformats.org/drawingml/2006/chart">
+                <c:chart xmlns:c="http://schemas.openxmlformats.org/drawingml/2006/chart" xmlns:r="http://schemas.openxmlformats.org/officeDocument/2006/relationships" r:id="rId11"/>
+              </a:graphicData>
+            </a:graphic>
+            <wp14:sizeRelH relativeFrom="page">
+              <wp14:pctWidth>0</wp14:pctWidth>
+            </wp14:sizeRelH>
+            <wp14:sizeRelV relativeFrom="page">
+              <wp14:pctHeight>0</wp14:pctHeight>
+            </wp14:sizeRelV>
+          </wp:anchor>
+        </w:drawing>
+      </w:r>
+      <w:r>
+        <w:rPr>
+          <w:noProof/>
+        </w:rPr>
+        <w:drawing>
+          <wp:anchor distT="0" distB="0" distL="114300" distR="114300" simplePos="0" relativeHeight="251666432" behindDoc="0" locked="0" layoutInCell="1" allowOverlap="1" wp14:anchorId="7C96CBCD" wp14:editId="798D29C5">
+            <wp:simplePos x="0" y="0"/>
+            <wp:positionH relativeFrom="column">
+              <wp:posOffset>0</wp:posOffset>
+            </wp:positionH>
+            <wp:positionV relativeFrom="paragraph">
+              <wp:posOffset>0</wp:posOffset>
+            </wp:positionV>
+            <wp:extent cx="5486400" cy="2540000"/>
+            <wp:effectExtent l="0" t="0" r="25400" b="25400"/>
+            <wp:wrapTight wrapText="bothSides">
+              <wp:wrapPolygon edited="0">
+                <wp:start x="0" y="0"/>
+                <wp:lineTo x="0" y="21600"/>
+                <wp:lineTo x="21600" y="21600"/>
+                <wp:lineTo x="21600" y="0"/>
+                <wp:lineTo x="0" y="0"/>
+              </wp:wrapPolygon>
+            </wp:wrapTight>
+            <wp:docPr id="9" name="Chart 9"/>
+            <wp:cNvGraphicFramePr/>
+            <a:graphic xmlns:a="http://schemas.openxmlformats.org/drawingml/2006/main">
+              <a:graphicData uri="http://schemas.openxmlformats.org/drawingml/2006/chart">
+                <c:chart xmlns:c="http://schemas.openxmlformats.org/drawingml/2006/chart" xmlns:r="http://schemas.openxmlformats.org/officeDocument/2006/relationships" r:id="rId12"/>
+              </a:graphicData>
+            </a:graphic>
+            <wp14:sizeRelH relativeFrom="page">
+              <wp14:pctWidth>0</wp14:pctWidth>
+            </wp14:sizeRelH>
+            <wp14:sizeRelV relativeFrom="page">
+              <wp14:pctHeight>0</wp14:pctHeight>
+            </wp14:sizeRelV>
+          </wp:anchor>
+        </w:drawing>
+      </w:r>
+      <w:r>
+        <w:rPr>
+          <w:noProof/>
+        </w:rPr>
+        <w:t>All three speed remained fairly consistent, which was shocking. There were a few anomolies in the running trials, but they hold little significance</w:t>
+      </w:r>
+      <w:r>
+        <w:rPr>
+          <w:noProof/>
+        </w:rPr>
+        <w:t xml:space="preserve"> in the overall analysis of the results. These trials did extend out to approximately 75 feet, but my testing location would not allow a distance any greater than that. At that distance, all three trials were noticed, although the walking trials were significantly lower. However, because all that I am looking for is the fact that the Raspberry Pi saw it, not necessarily the number of times that it saw it, the dip in the walking results hods very little significance.</w:t>
+      </w:r>
+    </w:p>
+    <w:p>
+      <w:pPr>
+        <w:spacing w:line="480" w:lineRule="auto"/>
+        <w:rPr>
+          <w:noProof/>
+        </w:rPr>
+      </w:pPr>
+      <w:r>
+        <w:rPr>
+          <w:noProof/>
+        </w:rPr>
+        <w:tab/>
+        <w:t>In order to determine practicality, I transferred the previous knowledge indoors for my next trial.</w:t>
+      </w:r>
+      <w:r>
+        <w:rPr>
+          <w:noProof/>
+        </w:rPr>
+        <w:t xml:space="preserve"> </w:t>
+      </w:r>
+      <w:r>
+        <w:rPr>
+          <w:noProof/>
+        </w:rPr>
+        <w:t>In experiment G, I only moved the iPhone. In experiment H, I only moved the Raspberry Pi. Experiment I moved both devices simultaneously. Both experiments G and H dropped off relatively quickly and were useless by 20 feet</w:t>
+      </w:r>
+      <w:r>
+        <w:rPr>
+          <w:noProof/>
+        </w:rPr>
+        <w:t>. Experiment I, however, was seen quite strong at 30 feet. My experiment location did not allow me to test past 30 feet.</w:t>
+      </w:r>
+    </w:p>
+    <w:p>
+      <w:pPr>
+        <w:spacing w:line="480" w:lineRule="auto"/>
+      </w:pPr>
+    </w:p>
+    <w:p>
+      <w:pPr>
+        <w:spacing w:line="480" w:lineRule="auto"/>
+      </w:pPr>
+      <w:r>
+        <w:rPr>
+          <w:b/>
+        </w:rPr>
+        <w:t>Conclusions</w:t>
+      </w:r>
+    </w:p>
+    <w:p>
+      <w:pPr>
+        <w:spacing w:line="480" w:lineRule="auto"/>
+      </w:pPr>
+      <w:r>
+        <w:tab/>
+      </w:r>
+      <w:r>
+        <w:t>My</w:t>
+      </w:r>
+      <w:r>
+        <w:t xml:space="preserve"> goal in this experiment was to determine the ideal setup for consistently detecting an iPhone using Bluetooth Low Energy and determine its range. Based off of the results of the first four experiments, the most consistent orientation of the Raspberry Pi is 180</w:t>
+      </w:r>
+      <w:r>
+        <w:rPr>
           <w:vertAlign w:val="superscript"/>
         </w:rPr>
-        <w:t>th</w:t>
-      </w:r>
-      <w:r>
-        <w:rPr>
-          <w:i/>
-        </w:rPr>
-        <w:t>-19</w:t>
-      </w:r>
-      <w:r>
-        <w:rPr>
-          <w:i/>
-          <w:vertAlign w:val="superscript"/>
-        </w:rPr>
-        <w:t>th</w:t>
-      </w:r>
-      <w:r>
-        <w:rPr>
-          <w:i/>
-        </w:rPr>
-        <w:t>), and the remaining results will be added in the next draft.</w:t>
-      </w:r>
-      <w:r>
-        <w:t>)</w:t>
-      </w:r>
-    </w:p>
-    <w:p>
-      <w:pPr>
-        <w:spacing w:line="480" w:lineRule="auto"/>
-      </w:pPr>
-      <w:r>
-        <w:rPr>
-          <w:b/>
-        </w:rPr>
-        <w:t>Conclusions</w:t>
+        <w:t>o</w:t>
+      </w:r>
+      <w:r>
+        <w:t xml:space="preserve"> away from the iPhone, or that of experiment C. Even though experiment A picked up a stronger signal, it lacked the consistency over the long distance that experiment C displayed. </w:t>
       </w:r>
     </w:p>
     <w:p>
@@ -850,27 +1216,7 @@
       </w:pPr>
       <w:r>
         <w:tab/>
-      </w:r>
-      <w:r>
-        <w:t>Our goal in this experiment was to determine the ideal setup for consistently detecting an iPhone using Bluetooth Low Energy and determine its range. Based off of the results of the first four experiments, the most consistent orientation of the Raspberry Pi is 180</w:t>
-      </w:r>
-      <w:r>
-        <w:rPr>
-          <w:vertAlign w:val="superscript"/>
-        </w:rPr>
-        <w:t>o</w:t>
-      </w:r>
-      <w:r>
-        <w:t xml:space="preserve"> away from the iPhone, or that of experiment C. Even though experiment A picked up a stronger signal, it lacked the consistency over the long distance that experiment C displayed. (</w:t>
-      </w:r>
-      <w:r>
-        <w:rPr>
-          <w:i/>
-        </w:rPr>
-        <w:t>Because I only have access to a portion of the data, I will refrain from drawing any further conclusions at this time</w:t>
-      </w:r>
-      <w:r>
-        <w:t>)</w:t>
+        <w:t>When determining the height at which to place the Raspberry Pi, the height of four feet clearly established itself as the stronger position, for the Raspberry Pi detected the iPhone over distances over twice those in the baseline on the ground experiments.</w:t>
       </w:r>
     </w:p>
     <w:p>
@@ -879,7 +1225,55 @@
       </w:pPr>
       <w:r>
         <w:tab/>
-        <w:t>In the future, I would also like to test these same experiments except have the Raspberry Pi broadcast the Bluetooth Low Energy signal. Because the Raspberry Pi is not reliant on a battery, it could potentially broadcast a stronger signal than the iPhone was able to. I would also like to take the results of these experiments and apply them to the current Ruby Slip</w:t>
+        <w:t>The motion trials established that motion is not an impediment as was first hypothesized and could conceivably be a benefit. However, I do not have enough results to determine whether motion is in fact a benefit.</w:t>
+      </w:r>
+    </w:p>
+    <w:p>
+      <w:pPr>
+        <w:spacing w:line="480" w:lineRule="auto"/>
+      </w:pPr>
+      <w:r>
+        <w:tab/>
+        <w:t xml:space="preserve">When determining practicality, I found that across distances greater than 10 feet, the best indoor setup would be to locate both devices away from a wall. At distances 10 feet and shorter, </w:t>
+      </w:r>
+      <w:r>
+        <w:t>all three trials remained about the same.</w:t>
+      </w:r>
+    </w:p>
+    <w:p>
+      <w:pPr>
+        <w:spacing w:line="480" w:lineRule="auto"/>
+      </w:pPr>
+      <w:r>
+        <w:tab/>
+        <w:t xml:space="preserve">After analyzing all of my results, I have determined that the ideal indoor setup for a Raspberry Pi with a Bluetooth Low Energy micro adapter is approximately four feet off of the ground with the micro adapter facing away from the iPhone. I also determined that motion does not impede the signal at all. If these conditions are met, the practical range of the Raspberry Pi exceeds 30 feet indoor and 80 feet under ideal conditions. </w:t>
+      </w:r>
+    </w:p>
+    <w:p>
+      <w:pPr>
+        <w:spacing w:line="480" w:lineRule="auto"/>
+      </w:pPr>
+      <w:r>
+        <w:tab/>
+        <w:t>Under ideal conditions, my hypothesis was not correct, for the Raspberry Pi detected the iPhone at distances exceeding 80 feet. However, due to the limitations of my testing location, I was unable to test the practical range</w:t>
+      </w:r>
+      <w:r>
+        <w:t xml:space="preserve"> beyond 30 feet. Using the setup in experiment I, I can determine that the practical range exceeds 30 feet, but I cannot definitively state what the maximum possible indoor range is.</w:t>
+      </w:r>
+    </w:p>
+    <w:p>
+      <w:pPr>
+        <w:spacing w:line="480" w:lineRule="auto"/>
+      </w:pPr>
+      <w:r>
+        <w:tab/>
+        <w:t xml:space="preserve">In the future, I would also like to test these same experiments except have the Raspberry Pi broadcast the Bluetooth Low Energy signal. Because the Raspberry Pi is not reliant on a battery, it could potentially broadcast a stronger signal than the iPhone was able to. I would also like to </w:t>
+      </w:r>
+      <w:r>
+        <w:t xml:space="preserve">test more variability in the height tests, both indoors and under ideal conditions. There are also other practical situations I would like to investigate, including through floors and through multiple walls. I would also like to </w:t>
+      </w:r>
+      <w:r>
+        <w:t>take the results of these experiments and apply them to the current Ruby Slip</w:t>
       </w:r>
       <w:r>
         <w:t>p</w:t>
@@ -889,6 +1283,23 @@
       </w:r>
       <w:r>
         <w:t xml:space="preserve"> in order to test the quality of Bluetooth Low Energy in the real world.</w:t>
+      </w:r>
+    </w:p>
+    <w:p>
+      <w:pPr>
+        <w:spacing w:line="480" w:lineRule="auto"/>
+        <w:jc w:val="center"/>
+        <w:rPr>
+          <w:rFonts w:ascii="Times New Roman" w:hAnsi="Times New Roman" w:cs="Times New Roman"/>
+          <w:color w:val="000000"/>
+        </w:rPr>
+      </w:pPr>
+      <w:r>
+        <w:rPr>
+          <w:rFonts w:ascii="Times New Roman" w:hAnsi="Times New Roman" w:cs="Times New Roman"/>
+          <w:color w:val="000000"/>
+        </w:rPr>
+        <w:br w:type="page"/>
       </w:r>
     </w:p>
     <w:p>
@@ -1052,6 +1463,37 @@
           <w:color w:val="000000"/>
         </w:rPr>
         <w:t>. Guardian News and Media, 13 Jan. 2014. Web. 14 Jan. 2014. &lt;http://www.theguardian.com/technology/2014/jan/13/what-is-apple-ibeacon-retail-tracking&gt;.</w:t>
+      </w:r>
+    </w:p>
+    <w:p>
+      <w:pPr>
+        <w:spacing w:line="480" w:lineRule="auto"/>
+        <w:jc w:val="center"/>
+      </w:pPr>
+    </w:p>
+    <w:p>
+      <w:pPr>
+        <w:spacing w:line="480" w:lineRule="auto"/>
+        <w:jc w:val="center"/>
+      </w:pPr>
+      <w:r>
+        <w:t>Acknowledgements</w:t>
+      </w:r>
+    </w:p>
+    <w:p>
+      <w:pPr>
+        <w:spacing w:line="480" w:lineRule="auto"/>
+      </w:pPr>
+      <w:r>
+        <w:t xml:space="preserve">I would like to thank Jeff </w:t>
+      </w:r>
+      <w:proofErr w:type="spellStart"/>
+      <w:r>
+        <w:t>Squyres</w:t>
+      </w:r>
+      <w:proofErr w:type="spellEnd"/>
+      <w:r>
+        <w:t xml:space="preserve"> for dedicating so much of his time in mentoring me as well as for letting me use much of his equipment.</w:t>
       </w:r>
     </w:p>
     <w:p>
@@ -1248,7 +1690,6 @@
   <w:style w:type="character" w:default="1" w:styleId="DefaultParagraphFont">
     <w:name w:val="Default Paragraph Font"/>
     <w:uiPriority w:val="1"/>
-    <w:semiHidden/>
     <w:unhideWhenUsed/>
   </w:style>
   <w:style w:type="table" w:default="1" w:styleId="TableNormal">
@@ -1297,6 +1738,22 @@
       <w:rFonts w:ascii="Lucida Grande" w:hAnsi="Lucida Grande" w:cs="Lucida Grande"/>
       <w:sz w:val="18"/>
       <w:szCs w:val="18"/>
+    </w:rPr>
+  </w:style>
+  <w:style w:type="paragraph" w:styleId="NormalWeb">
+    <w:name w:val="Normal (Web)"/>
+    <w:basedOn w:val="Normal"/>
+    <w:uiPriority w:val="99"/>
+    <w:semiHidden/>
+    <w:unhideWhenUsed/>
+    <w:rsid w:val="005A0DC2"/>
+    <w:pPr>
+      <w:spacing w:before="100" w:beforeAutospacing="1" w:after="100" w:afterAutospacing="1"/>
+    </w:pPr>
+    <w:rPr>
+      <w:rFonts w:ascii="Times" w:hAnsi="Times" w:cs="Times New Roman"/>
+      <w:sz w:val="20"/>
+      <w:szCs w:val="20"/>
     </w:rPr>
   </w:style>
 </w:styles>
@@ -1461,7 +1918,6 @@
   <w:style w:type="character" w:default="1" w:styleId="DefaultParagraphFont">
     <w:name w:val="Default Paragraph Font"/>
     <w:uiPriority w:val="1"/>
-    <w:semiHidden/>
     <w:unhideWhenUsed/>
   </w:style>
   <w:style w:type="table" w:default="1" w:styleId="TableNormal">
@@ -1510,6 +1966,22 @@
       <w:rFonts w:ascii="Lucida Grande" w:hAnsi="Lucida Grande" w:cs="Lucida Grande"/>
       <w:sz w:val="18"/>
       <w:szCs w:val="18"/>
+    </w:rPr>
+  </w:style>
+  <w:style w:type="paragraph" w:styleId="NormalWeb">
+    <w:name w:val="Normal (Web)"/>
+    <w:basedOn w:val="Normal"/>
+    <w:uiPriority w:val="99"/>
+    <w:semiHidden/>
+    <w:unhideWhenUsed/>
+    <w:rsid w:val="005A0DC2"/>
+    <w:pPr>
+      <w:spacing w:before="100" w:beforeAutospacing="1" w:after="100" w:afterAutospacing="1"/>
+    </w:pPr>
+    <w:rPr>
+      <w:rFonts w:ascii="Times" w:hAnsi="Times" w:cs="Times New Roman"/>
+      <w:sz w:val="20"/>
+      <w:szCs w:val="20"/>
     </w:rPr>
   </w:style>
 </w:styles>
@@ -1602,7 +2074,7 @@
                   <c:v>55.36208170186872</c:v>
                 </c:pt>
                 <c:pt idx="1">
-                  <c:v>17.40333027633019</c:v>
+                  <c:v>17.40333027633018</c:v>
                 </c:pt>
                 <c:pt idx="2">
                   <c:v>15.06920420360862</c:v>
@@ -1675,11 +2147,11 @@
         </c:dLbls>
         <c:marker val="1"/>
         <c:smooth val="0"/>
-        <c:axId val="572240952"/>
-        <c:axId val="573288808"/>
+        <c:axId val="447225432"/>
+        <c:axId val="528344408"/>
       </c:lineChart>
       <c:catAx>
-        <c:axId val="572240952"/>
+        <c:axId val="447225432"/>
         <c:scaling>
           <c:orientation val="minMax"/>
         </c:scaling>
@@ -1712,7 +2184,7 @@
         <c:majorTickMark val="out"/>
         <c:minorTickMark val="none"/>
         <c:tickLblPos val="nextTo"/>
-        <c:crossAx val="573288808"/>
+        <c:crossAx val="528344408"/>
         <c:crosses val="autoZero"/>
         <c:auto val="1"/>
         <c:lblAlgn val="ctr"/>
@@ -1720,7 +2192,7 @@
         <c:noMultiLvlLbl val="0"/>
       </c:catAx>
       <c:valAx>
-        <c:axId val="573288808"/>
+        <c:axId val="528344408"/>
         <c:scaling>
           <c:orientation val="minMax"/>
         </c:scaling>
@@ -1750,7 +2222,7 @@
         <c:majorTickMark val="out"/>
         <c:minorTickMark val="none"/>
         <c:tickLblPos val="nextTo"/>
-        <c:crossAx val="572240952"/>
+        <c:crossAx val="447225432"/>
         <c:crosses val="autoZero"/>
         <c:crossBetween val="between"/>
       </c:valAx>
@@ -1930,11 +2402,11 @@
         </c:dLbls>
         <c:marker val="1"/>
         <c:smooth val="0"/>
-        <c:axId val="589000296"/>
-        <c:axId val="588925032"/>
+        <c:axId val="503927400"/>
+        <c:axId val="504135656"/>
       </c:lineChart>
       <c:catAx>
-        <c:axId val="589000296"/>
+        <c:axId val="503927400"/>
         <c:scaling>
           <c:orientation val="minMax"/>
         </c:scaling>
@@ -1962,7 +2434,7 @@
         <c:majorTickMark val="out"/>
         <c:minorTickMark val="none"/>
         <c:tickLblPos val="nextTo"/>
-        <c:crossAx val="588925032"/>
+        <c:crossAx val="504135656"/>
         <c:crosses val="autoZero"/>
         <c:auto val="1"/>
         <c:lblAlgn val="ctr"/>
@@ -1970,7 +2442,7 @@
         <c:noMultiLvlLbl val="0"/>
       </c:catAx>
       <c:valAx>
-        <c:axId val="588925032"/>
+        <c:axId val="504135656"/>
         <c:scaling>
           <c:orientation val="minMax"/>
         </c:scaling>
@@ -2000,7 +2472,7 @@
         <c:majorTickMark val="out"/>
         <c:minorTickMark val="none"/>
         <c:tickLblPos val="nextTo"/>
-        <c:crossAx val="589000296"/>
+        <c:crossAx val="503927400"/>
         <c:crosses val="autoZero"/>
         <c:crossBetween val="between"/>
       </c:valAx>
@@ -2180,11 +2652,11 @@
         </c:dLbls>
         <c:marker val="1"/>
         <c:smooth val="0"/>
-        <c:axId val="576411704"/>
-        <c:axId val="576340344"/>
+        <c:axId val="503442968"/>
+        <c:axId val="503942312"/>
       </c:lineChart>
       <c:catAx>
-        <c:axId val="576411704"/>
+        <c:axId val="503442968"/>
         <c:scaling>
           <c:orientation val="minMax"/>
         </c:scaling>
@@ -2217,7 +2689,7 @@
         <c:majorTickMark val="out"/>
         <c:minorTickMark val="none"/>
         <c:tickLblPos val="nextTo"/>
-        <c:crossAx val="576340344"/>
+        <c:crossAx val="503942312"/>
         <c:crosses val="autoZero"/>
         <c:auto val="1"/>
         <c:lblAlgn val="ctr"/>
@@ -2225,7 +2697,7 @@
         <c:noMultiLvlLbl val="0"/>
       </c:catAx>
       <c:valAx>
-        <c:axId val="576340344"/>
+        <c:axId val="503942312"/>
         <c:scaling>
           <c:orientation val="minMax"/>
         </c:scaling>
@@ -2260,7 +2732,7 @@
         <c:majorTickMark val="out"/>
         <c:minorTickMark val="none"/>
         <c:tickLblPos val="nextTo"/>
-        <c:crossAx val="576411704"/>
+        <c:crossAx val="503442968"/>
         <c:crosses val="autoZero"/>
         <c:crossBetween val="between"/>
       </c:valAx>
@@ -2305,21 +2777,13 @@
             </a:pPr>
             <a:r>
               <a:rPr lang="en-US"/>
-              <a:t>Experiment</a:t>
-            </a:r>
-            <a:r>
-              <a:rPr lang="en-US" baseline="0"/>
-              <a:t> </a:t>
-            </a:r>
-            <a:r>
-              <a:rPr lang="en-US"/>
-              <a:t>D</a:t>
+              <a:t>Experiment D</a:t>
             </a:r>
           </a:p>
         </c:rich>
       </c:tx>
       <c:layout/>
-      <c:overlay val="0"/>
+      <c:overlay val="1"/>
     </c:title>
     <c:autoTitleDeleted val="0"/>
     <c:plotArea>
@@ -2397,6 +2861,50 @@
           </c:val>
           <c:smooth val="0"/>
         </c:ser>
+        <c:ser>
+          <c:idx val="1"/>
+          <c:order val="1"/>
+          <c:tx>
+            <c:v>D2</c:v>
+          </c:tx>
+          <c:marker>
+            <c:symbol val="none"/>
+          </c:marker>
+          <c:val>
+            <c:numRef>
+              <c:f>'D2'!$I$2:$I$9</c:f>
+              <c:numCache>
+                <c:formatCode>General</c:formatCode>
+                <c:ptCount val="8"/>
+                <c:pt idx="0">
+                  <c:v>53.54705085263797</c:v>
+                </c:pt>
+                <c:pt idx="1">
+                  <c:v>34.3471438960699</c:v>
+                </c:pt>
+                <c:pt idx="2">
+                  <c:v>12.86089865416316</c:v>
+                </c:pt>
+                <c:pt idx="3">
+                  <c:v>8.573290225419121</c:v>
+                </c:pt>
+                <c:pt idx="4">
+                  <c:v>3.6</c:v>
+                </c:pt>
+                <c:pt idx="5">
+                  <c:v>2.5</c:v>
+                </c:pt>
+                <c:pt idx="6">
+                  <c:v>0.2</c:v>
+                </c:pt>
+                <c:pt idx="7">
+                  <c:v>0.8</c:v>
+                </c:pt>
+              </c:numCache>
+            </c:numRef>
+          </c:val>
+          <c:smooth val="0"/>
+        </c:ser>
         <c:dLbls>
           <c:showLegendKey val="0"/>
           <c:showVal val="0"/>
@@ -2407,11 +2915,11 @@
         </c:dLbls>
         <c:marker val="1"/>
         <c:smooth val="0"/>
-        <c:axId val="571700376"/>
-        <c:axId val="588195832"/>
+        <c:axId val="579271528"/>
+        <c:axId val="504813144"/>
       </c:lineChart>
       <c:catAx>
-        <c:axId val="571700376"/>
+        <c:axId val="579271528"/>
         <c:scaling>
           <c:orientation val="minMax"/>
         </c:scaling>
@@ -2439,7 +2947,7 @@
         <c:majorTickMark val="out"/>
         <c:minorTickMark val="none"/>
         <c:tickLblPos val="nextTo"/>
-        <c:crossAx val="588195832"/>
+        <c:crossAx val="504813144"/>
         <c:crosses val="autoZero"/>
         <c:auto val="1"/>
         <c:lblAlgn val="ctr"/>
@@ -2447,7 +2955,7 @@
         <c:noMultiLvlLbl val="0"/>
       </c:catAx>
       <c:valAx>
-        <c:axId val="588195832"/>
+        <c:axId val="504813144"/>
         <c:scaling>
           <c:orientation val="minMax"/>
         </c:scaling>
@@ -2477,7 +2985,7 @@
         <c:majorTickMark val="out"/>
         <c:minorTickMark val="none"/>
         <c:tickLblPos val="nextTo"/>
-        <c:crossAx val="571700376"/>
+        <c:crossAx val="579271528"/>
         <c:crosses val="autoZero"/>
         <c:crossBetween val="between"/>
       </c:valAx>
@@ -2518,23 +3026,24 @@
           <a:lstStyle/>
           <a:p>
             <a:pPr>
-              <a:defRPr/>
+              <a:defRPr sz="1600"/>
             </a:pPr>
             <a:r>
-              <a:rPr lang="en-US"/>
+              <a:rPr lang="en-US" sz="1600"/>
               <a:t>Stationary Comparisons</a:t>
             </a:r>
           </a:p>
         </c:rich>
       </c:tx>
       <c:layout/>
-      <c:overlay val="1"/>
+      <c:overlay val="0"/>
     </c:title>
     <c:autoTitleDeleted val="0"/>
     <c:plotArea>
       <c:layout/>
-      <c:lineChart>
-        <c:grouping val="standard"/>
+      <c:barChart>
+        <c:barDir val="col"/>
+        <c:grouping val="clustered"/>
         <c:varyColors val="0"/>
         <c:ser>
           <c:idx val="0"/>
@@ -2542,14 +3051,12 @@
           <c:tx>
             <c:v>A1</c:v>
           </c:tx>
-          <c:marker>
-            <c:symbol val="none"/>
-          </c:marker>
+          <c:invertIfNegative val="0"/>
           <c:cat>
             <c:strRef>
-              <c:f>'A1'!$A$2:$A$8</c:f>
+              <c:f>'D2'!$A$2:$A$9</c:f>
               <c:strCache>
-                <c:ptCount val="7"/>
+                <c:ptCount val="8"/>
                 <c:pt idx="0">
                   <c:v>0ft</c:v>
                 </c:pt>
@@ -2570,6 +3077,9 @@
                 </c:pt>
                 <c:pt idx="6">
                   <c:v>30ft</c:v>
+                </c:pt>
+                <c:pt idx="7">
+                  <c:v>35ft</c:v>
                 </c:pt>
               </c:strCache>
             </c:strRef>
@@ -2604,7 +3114,6 @@
               </c:numCache>
             </c:numRef>
           </c:val>
-          <c:smooth val="0"/>
         </c:ser>
         <c:ser>
           <c:idx val="1"/>
@@ -2612,14 +3121,12 @@
           <c:tx>
             <c:v>A2</c:v>
           </c:tx>
-          <c:marker>
-            <c:symbol val="none"/>
-          </c:marker>
+          <c:invertIfNegative val="0"/>
           <c:cat>
             <c:strRef>
-              <c:f>'A1'!$A$2:$A$8</c:f>
+              <c:f>'D2'!$A$2:$A$9</c:f>
               <c:strCache>
-                <c:ptCount val="7"/>
+                <c:ptCount val="8"/>
                 <c:pt idx="0">
                   <c:v>0ft</c:v>
                 </c:pt>
@@ -2640,6 +3147,9 @@
                 </c:pt>
                 <c:pt idx="6">
                   <c:v>30ft</c:v>
+                </c:pt>
+                <c:pt idx="7">
+                  <c:v>35ft</c:v>
                 </c:pt>
               </c:strCache>
             </c:strRef>
@@ -2674,7 +3184,6 @@
               </c:numCache>
             </c:numRef>
           </c:val>
-          <c:smooth val="0"/>
         </c:ser>
         <c:ser>
           <c:idx val="2"/>
@@ -2682,9 +3191,39 @@
           <c:tx>
             <c:v>B1</c:v>
           </c:tx>
-          <c:marker>
-            <c:symbol val="none"/>
-          </c:marker>
+          <c:invertIfNegative val="0"/>
+          <c:cat>
+            <c:strRef>
+              <c:f>'D2'!$A$2:$A$9</c:f>
+              <c:strCache>
+                <c:ptCount val="8"/>
+                <c:pt idx="0">
+                  <c:v>0ft</c:v>
+                </c:pt>
+                <c:pt idx="1">
+                  <c:v>5ft</c:v>
+                </c:pt>
+                <c:pt idx="2">
+                  <c:v>10ft</c:v>
+                </c:pt>
+                <c:pt idx="3">
+                  <c:v>15ft</c:v>
+                </c:pt>
+                <c:pt idx="4">
+                  <c:v>20ft</c:v>
+                </c:pt>
+                <c:pt idx="5">
+                  <c:v>25ft</c:v>
+                </c:pt>
+                <c:pt idx="6">
+                  <c:v>30ft</c:v>
+                </c:pt>
+                <c:pt idx="7">
+                  <c:v>35ft</c:v>
+                </c:pt>
+              </c:strCache>
+            </c:strRef>
+          </c:cat>
           <c:val>
             <c:numRef>
               <c:f>'B1'!$I$2:$I$8</c:f>
@@ -2695,7 +3234,7 @@
                   <c:v>55.36208170186872</c:v>
                 </c:pt>
                 <c:pt idx="1">
-                  <c:v>17.40333027633021</c:v>
+                  <c:v>17.40333027633017</c:v>
                 </c:pt>
                 <c:pt idx="2">
                   <c:v>15.06920420360862</c:v>
@@ -2715,7 +3254,6 @@
               </c:numCache>
             </c:numRef>
           </c:val>
-          <c:smooth val="0"/>
         </c:ser>
         <c:ser>
           <c:idx val="3"/>
@@ -2723,9 +3261,39 @@
           <c:tx>
             <c:v>B2</c:v>
           </c:tx>
-          <c:marker>
-            <c:symbol val="none"/>
-          </c:marker>
+          <c:invertIfNegative val="0"/>
+          <c:cat>
+            <c:strRef>
+              <c:f>'D2'!$A$2:$A$9</c:f>
+              <c:strCache>
+                <c:ptCount val="8"/>
+                <c:pt idx="0">
+                  <c:v>0ft</c:v>
+                </c:pt>
+                <c:pt idx="1">
+                  <c:v>5ft</c:v>
+                </c:pt>
+                <c:pt idx="2">
+                  <c:v>10ft</c:v>
+                </c:pt>
+                <c:pt idx="3">
+                  <c:v>15ft</c:v>
+                </c:pt>
+                <c:pt idx="4">
+                  <c:v>20ft</c:v>
+                </c:pt>
+                <c:pt idx="5">
+                  <c:v>25ft</c:v>
+                </c:pt>
+                <c:pt idx="6">
+                  <c:v>30ft</c:v>
+                </c:pt>
+                <c:pt idx="7">
+                  <c:v>35ft</c:v>
+                </c:pt>
+              </c:strCache>
+            </c:strRef>
+          </c:cat>
           <c:val>
             <c:numRef>
               <c:f>'B2'!$I$2:$I$8</c:f>
@@ -2756,7 +3324,6 @@
               </c:numCache>
             </c:numRef>
           </c:val>
-          <c:smooth val="0"/>
         </c:ser>
         <c:ser>
           <c:idx val="4"/>
@@ -2764,9 +3331,39 @@
           <c:tx>
             <c:v>C1</c:v>
           </c:tx>
-          <c:marker>
-            <c:symbol val="none"/>
-          </c:marker>
+          <c:invertIfNegative val="0"/>
+          <c:cat>
+            <c:strRef>
+              <c:f>'D2'!$A$2:$A$9</c:f>
+              <c:strCache>
+                <c:ptCount val="8"/>
+                <c:pt idx="0">
+                  <c:v>0ft</c:v>
+                </c:pt>
+                <c:pt idx="1">
+                  <c:v>5ft</c:v>
+                </c:pt>
+                <c:pt idx="2">
+                  <c:v>10ft</c:v>
+                </c:pt>
+                <c:pt idx="3">
+                  <c:v>15ft</c:v>
+                </c:pt>
+                <c:pt idx="4">
+                  <c:v>20ft</c:v>
+                </c:pt>
+                <c:pt idx="5">
+                  <c:v>25ft</c:v>
+                </c:pt>
+                <c:pt idx="6">
+                  <c:v>30ft</c:v>
+                </c:pt>
+                <c:pt idx="7">
+                  <c:v>35ft</c:v>
+                </c:pt>
+              </c:strCache>
+            </c:strRef>
+          </c:cat>
           <c:val>
             <c:numRef>
               <c:f>'C1'!$I$2:$I$8</c:f>
@@ -2797,7 +3394,6 @@
               </c:numCache>
             </c:numRef>
           </c:val>
-          <c:smooth val="0"/>
         </c:ser>
         <c:ser>
           <c:idx val="5"/>
@@ -2805,9 +3401,39 @@
           <c:tx>
             <c:v>C2</c:v>
           </c:tx>
-          <c:marker>
-            <c:symbol val="none"/>
-          </c:marker>
+          <c:invertIfNegative val="0"/>
+          <c:cat>
+            <c:strRef>
+              <c:f>'D2'!$A$2:$A$9</c:f>
+              <c:strCache>
+                <c:ptCount val="8"/>
+                <c:pt idx="0">
+                  <c:v>0ft</c:v>
+                </c:pt>
+                <c:pt idx="1">
+                  <c:v>5ft</c:v>
+                </c:pt>
+                <c:pt idx="2">
+                  <c:v>10ft</c:v>
+                </c:pt>
+                <c:pt idx="3">
+                  <c:v>15ft</c:v>
+                </c:pt>
+                <c:pt idx="4">
+                  <c:v>20ft</c:v>
+                </c:pt>
+                <c:pt idx="5">
+                  <c:v>25ft</c:v>
+                </c:pt>
+                <c:pt idx="6">
+                  <c:v>30ft</c:v>
+                </c:pt>
+                <c:pt idx="7">
+                  <c:v>35ft</c:v>
+                </c:pt>
+              </c:strCache>
+            </c:strRef>
+          </c:cat>
           <c:val>
             <c:numRef>
               <c:f>'C2'!$I$2:$I$8</c:f>
@@ -2838,7 +3464,6 @@
               </c:numCache>
             </c:numRef>
           </c:val>
-          <c:smooth val="0"/>
         </c:ser>
         <c:ser>
           <c:idx val="6"/>
@@ -2846,9 +3471,39 @@
           <c:tx>
             <c:v>D1</c:v>
           </c:tx>
-          <c:marker>
-            <c:symbol val="none"/>
-          </c:marker>
+          <c:invertIfNegative val="0"/>
+          <c:cat>
+            <c:strRef>
+              <c:f>'D2'!$A$2:$A$9</c:f>
+              <c:strCache>
+                <c:ptCount val="8"/>
+                <c:pt idx="0">
+                  <c:v>0ft</c:v>
+                </c:pt>
+                <c:pt idx="1">
+                  <c:v>5ft</c:v>
+                </c:pt>
+                <c:pt idx="2">
+                  <c:v>10ft</c:v>
+                </c:pt>
+                <c:pt idx="3">
+                  <c:v>15ft</c:v>
+                </c:pt>
+                <c:pt idx="4">
+                  <c:v>20ft</c:v>
+                </c:pt>
+                <c:pt idx="5">
+                  <c:v>25ft</c:v>
+                </c:pt>
+                <c:pt idx="6">
+                  <c:v>30ft</c:v>
+                </c:pt>
+                <c:pt idx="7">
+                  <c:v>35ft</c:v>
+                </c:pt>
+              </c:strCache>
+            </c:strRef>
+          </c:cat>
           <c:val>
             <c:numRef>
               <c:f>'D1'!$I$2:$I$8</c:f>
@@ -2879,7 +3534,79 @@
               </c:numCache>
             </c:numRef>
           </c:val>
-          <c:smooth val="0"/>
+        </c:ser>
+        <c:ser>
+          <c:idx val="7"/>
+          <c:order val="7"/>
+          <c:tx>
+            <c:v>D2</c:v>
+          </c:tx>
+          <c:invertIfNegative val="0"/>
+          <c:cat>
+            <c:strRef>
+              <c:f>'D2'!$A$2:$A$9</c:f>
+              <c:strCache>
+                <c:ptCount val="8"/>
+                <c:pt idx="0">
+                  <c:v>0ft</c:v>
+                </c:pt>
+                <c:pt idx="1">
+                  <c:v>5ft</c:v>
+                </c:pt>
+                <c:pt idx="2">
+                  <c:v>10ft</c:v>
+                </c:pt>
+                <c:pt idx="3">
+                  <c:v>15ft</c:v>
+                </c:pt>
+                <c:pt idx="4">
+                  <c:v>20ft</c:v>
+                </c:pt>
+                <c:pt idx="5">
+                  <c:v>25ft</c:v>
+                </c:pt>
+                <c:pt idx="6">
+                  <c:v>30ft</c:v>
+                </c:pt>
+                <c:pt idx="7">
+                  <c:v>35ft</c:v>
+                </c:pt>
+              </c:strCache>
+            </c:strRef>
+          </c:cat>
+          <c:val>
+            <c:numRef>
+              <c:f>'D2'!$I$2:$I$9</c:f>
+              <c:numCache>
+                <c:formatCode>General</c:formatCode>
+                <c:ptCount val="8"/>
+                <c:pt idx="0">
+                  <c:v>53.54705085263797</c:v>
+                </c:pt>
+                <c:pt idx="1">
+                  <c:v>34.3471438960699</c:v>
+                </c:pt>
+                <c:pt idx="2">
+                  <c:v>12.86089865416316</c:v>
+                </c:pt>
+                <c:pt idx="3">
+                  <c:v>8.573290225419121</c:v>
+                </c:pt>
+                <c:pt idx="4">
+                  <c:v>3.6</c:v>
+                </c:pt>
+                <c:pt idx="5">
+                  <c:v>2.5</c:v>
+                </c:pt>
+                <c:pt idx="6">
+                  <c:v>0.2</c:v>
+                </c:pt>
+                <c:pt idx="7">
+                  <c:v>0.8</c:v>
+                </c:pt>
+              </c:numCache>
+            </c:numRef>
+          </c:val>
         </c:ser>
         <c:dLbls>
           <c:showLegendKey val="0"/>
@@ -2889,13 +3616,12 @@
           <c:showPercent val="0"/>
           <c:showBubbleSize val="0"/>
         </c:dLbls>
-        <c:marker val="1"/>
-        <c:smooth val="0"/>
-        <c:axId val="588021768"/>
-        <c:axId val="576130248"/>
-      </c:lineChart>
+        <c:gapWidth val="150"/>
+        <c:axId val="647134840"/>
+        <c:axId val="647140328"/>
+      </c:barChart>
       <c:catAx>
-        <c:axId val="588021768"/>
+        <c:axId val="647134840"/>
         <c:scaling>
           <c:orientation val="minMax"/>
         </c:scaling>
@@ -2908,11 +3634,11 @@
               <a:lstStyle/>
               <a:p>
                 <a:pPr>
-                  <a:defRPr/>
+                  <a:defRPr sz="1000"/>
                 </a:pPr>
                 <a:r>
-                  <a:rPr lang="en-US"/>
-                  <a:t>Distance from the Raspberry Pi</a:t>
+                  <a:rPr lang="en-US" sz="1000"/>
+                  <a:t>Distance (feet)</a:t>
                 </a:r>
               </a:p>
             </c:rich>
@@ -2923,7 +3649,17 @@
         <c:majorTickMark val="out"/>
         <c:minorTickMark val="none"/>
         <c:tickLblPos val="nextTo"/>
-        <c:crossAx val="576130248"/>
+        <c:txPr>
+          <a:bodyPr/>
+          <a:lstStyle/>
+          <a:p>
+            <a:pPr>
+              <a:defRPr sz="1000"/>
+            </a:pPr>
+            <a:endParaRPr lang="en-US"/>
+          </a:p>
+        </c:txPr>
+        <c:crossAx val="647140328"/>
         <c:crosses val="autoZero"/>
         <c:auto val="1"/>
         <c:lblAlgn val="ctr"/>
@@ -2931,7 +3667,7 @@
         <c:noMultiLvlLbl val="0"/>
       </c:catAx>
       <c:valAx>
-        <c:axId val="576130248"/>
+        <c:axId val="647140328"/>
         <c:scaling>
           <c:orientation val="minMax"/>
         </c:scaling>
@@ -2945,17 +3681,12 @@
               <a:lstStyle/>
               <a:p>
                 <a:pPr>
-                  <a:defRPr/>
+                  <a:defRPr sz="1000"/>
                 </a:pPr>
                 <a:r>
-                  <a:rPr lang="en-US"/>
-                  <a:t>Number of Times</a:t>
+                  <a:rPr lang="en-US" sz="1000"/>
+                  <a:t>Times seen per second</a:t>
                 </a:r>
-                <a:r>
-                  <a:rPr lang="en-US" baseline="0"/>
-                  <a:t> Seen (per sec)</a:t>
-                </a:r>
-                <a:endParaRPr lang="en-US"/>
               </a:p>
             </c:rich>
           </c:tx>
@@ -2966,7 +3697,17 @@
         <c:majorTickMark val="out"/>
         <c:minorTickMark val="none"/>
         <c:tickLblPos val="nextTo"/>
-        <c:crossAx val="588021768"/>
+        <c:txPr>
+          <a:bodyPr/>
+          <a:lstStyle/>
+          <a:p>
+            <a:pPr>
+              <a:defRPr sz="1000"/>
+            </a:pPr>
+            <a:endParaRPr lang="en-US"/>
+          </a:p>
+        </c:txPr>
+        <c:crossAx val="647134840"/>
         <c:crosses val="autoZero"/>
         <c:crossBetween val="between"/>
       </c:valAx>
@@ -2975,6 +3716,1472 @@
       <c:legendPos val="r"/>
       <c:layout/>
       <c:overlay val="0"/>
+      <c:txPr>
+        <a:bodyPr/>
+        <a:lstStyle/>
+        <a:p>
+          <a:pPr>
+            <a:defRPr sz="1000"/>
+          </a:pPr>
+          <a:endParaRPr lang="en-US"/>
+        </a:p>
+      </c:txPr>
+    </c:legend>
+    <c:plotVisOnly val="1"/>
+    <c:dispBlanksAs val="gap"/>
+    <c:showDLblsOverMax val="0"/>
+  </c:chart>
+  <c:externalData r:id="rId1">
+    <c:autoUpdate val="0"/>
+  </c:externalData>
+</c:chartSpace>
+</file>
+
+<file path=word/charts/chart6.xml><?xml version="1.0" encoding="utf-8"?>
+<c:chartSpace xmlns:c="http://schemas.openxmlformats.org/drawingml/2006/chart" xmlns:a="http://schemas.openxmlformats.org/drawingml/2006/main" xmlns:r="http://schemas.openxmlformats.org/officeDocument/2006/relationships">
+  <c:date1904 val="0"/>
+  <c:lang val="en-US"/>
+  <c:roundedCorners val="0"/>
+  <mc:AlternateContent xmlns:mc="http://schemas.openxmlformats.org/markup-compatibility/2006">
+    <mc:Choice xmlns:c14="http://schemas.microsoft.com/office/drawing/2007/8/2/chart" Requires="c14">
+      <c14:style val="118"/>
+    </mc:Choice>
+    <mc:Fallback>
+      <c:style val="18"/>
+    </mc:Fallback>
+  </mc:AlternateContent>
+  <c:chart>
+    <c:title>
+      <c:tx>
+        <c:rich>
+          <a:bodyPr/>
+          <a:lstStyle/>
+          <a:p>
+            <a:pPr>
+              <a:defRPr sz="1600"/>
+            </a:pPr>
+            <a:r>
+              <a:rPr lang="en-US" sz="1600"/>
+              <a:t>Distance At a Height of 4</a:t>
+            </a:r>
+            <a:r>
+              <a:rPr lang="en-US" sz="1600" baseline="0"/>
+              <a:t> Feet</a:t>
+            </a:r>
+            <a:endParaRPr lang="en-US" sz="1600"/>
+          </a:p>
+        </c:rich>
+      </c:tx>
+      <c:layout/>
+      <c:overlay val="1"/>
+    </c:title>
+    <c:autoTitleDeleted val="0"/>
+    <c:plotArea>
+      <c:layout/>
+      <c:barChart>
+        <c:barDir val="col"/>
+        <c:grouping val="clustered"/>
+        <c:varyColors val="0"/>
+        <c:ser>
+          <c:idx val="0"/>
+          <c:order val="0"/>
+          <c:tx>
+            <c:v>E1</c:v>
+          </c:tx>
+          <c:invertIfNegative val="0"/>
+          <c:cat>
+            <c:strRef>
+              <c:f>'E1'!$A$2:$A$18</c:f>
+              <c:strCache>
+                <c:ptCount val="17"/>
+                <c:pt idx="0">
+                  <c:v>0ft</c:v>
+                </c:pt>
+                <c:pt idx="1">
+                  <c:v>5ft</c:v>
+                </c:pt>
+                <c:pt idx="2">
+                  <c:v>10ft</c:v>
+                </c:pt>
+                <c:pt idx="3">
+                  <c:v>15ft</c:v>
+                </c:pt>
+                <c:pt idx="4">
+                  <c:v>20ft</c:v>
+                </c:pt>
+                <c:pt idx="5">
+                  <c:v>25ft</c:v>
+                </c:pt>
+                <c:pt idx="6">
+                  <c:v>30ft</c:v>
+                </c:pt>
+                <c:pt idx="7">
+                  <c:v>35ft</c:v>
+                </c:pt>
+                <c:pt idx="8">
+                  <c:v>40ft</c:v>
+                </c:pt>
+                <c:pt idx="9">
+                  <c:v>45ft</c:v>
+                </c:pt>
+                <c:pt idx="10">
+                  <c:v>50ft</c:v>
+                </c:pt>
+                <c:pt idx="11">
+                  <c:v>55ft</c:v>
+                </c:pt>
+                <c:pt idx="12">
+                  <c:v>60ft</c:v>
+                </c:pt>
+                <c:pt idx="13">
+                  <c:v>65ft</c:v>
+                </c:pt>
+                <c:pt idx="14">
+                  <c:v>70ft</c:v>
+                </c:pt>
+                <c:pt idx="15">
+                  <c:v>75ft</c:v>
+                </c:pt>
+                <c:pt idx="16">
+                  <c:v>80ft</c:v>
+                </c:pt>
+              </c:strCache>
+            </c:strRef>
+          </c:cat>
+          <c:val>
+            <c:numRef>
+              <c:f>'E1'!$I$2:$I$18</c:f>
+              <c:numCache>
+                <c:formatCode>General</c:formatCode>
+                <c:ptCount val="17"/>
+                <c:pt idx="0">
+                  <c:v>52.57975431684806</c:v>
+                </c:pt>
+                <c:pt idx="1">
+                  <c:v>56.77754964040722</c:v>
+                </c:pt>
+                <c:pt idx="2">
+                  <c:v>50.74270739980307</c:v>
+                </c:pt>
+                <c:pt idx="3">
+                  <c:v>51.15169836308226</c:v>
+                </c:pt>
+                <c:pt idx="4">
+                  <c:v>35.09872645267053</c:v>
+                </c:pt>
+                <c:pt idx="5">
+                  <c:v>37.34461760229193</c:v>
+                </c:pt>
+                <c:pt idx="6">
+                  <c:v>33.22322219039864</c:v>
+                </c:pt>
+                <c:pt idx="7">
+                  <c:v>32.62264443800124</c:v>
+                </c:pt>
+                <c:pt idx="8">
+                  <c:v>18.75236590352269</c:v>
+                </c:pt>
+                <c:pt idx="9">
+                  <c:v>4.979671948551106</c:v>
+                </c:pt>
+                <c:pt idx="10">
+                  <c:v>14.14170447373472</c:v>
+                </c:pt>
+                <c:pt idx="11">
+                  <c:v>18.13229419736855</c:v>
+                </c:pt>
+                <c:pt idx="12">
+                  <c:v>19.23274957912745</c:v>
+                </c:pt>
+                <c:pt idx="13">
+                  <c:v>16.55403270103064</c:v>
+                </c:pt>
+                <c:pt idx="14">
+                  <c:v>5.159671046100915</c:v>
+                </c:pt>
+                <c:pt idx="15">
+                  <c:v>3.044595727160004</c:v>
+                </c:pt>
+                <c:pt idx="16">
+                  <c:v>6.54636439839315</c:v>
+                </c:pt>
+              </c:numCache>
+            </c:numRef>
+          </c:val>
+        </c:ser>
+        <c:ser>
+          <c:idx val="1"/>
+          <c:order val="1"/>
+          <c:tx>
+            <c:v>E2</c:v>
+          </c:tx>
+          <c:invertIfNegative val="0"/>
+          <c:val>
+            <c:numRef>
+              <c:f>'E2'!$I$2:$I$18</c:f>
+              <c:numCache>
+                <c:formatCode>General</c:formatCode>
+                <c:ptCount val="17"/>
+                <c:pt idx="0">
+                  <c:v>37.02409613762655</c:v>
+                </c:pt>
+                <c:pt idx="1">
+                  <c:v>56.81733100698082</c:v>
+                </c:pt>
+                <c:pt idx="2">
+                  <c:v>57.38901174700195</c:v>
+                </c:pt>
+                <c:pt idx="3">
+                  <c:v>54.17701233428778</c:v>
+                </c:pt>
+                <c:pt idx="4">
+                  <c:v>51.57062933623664</c:v>
+                </c:pt>
+                <c:pt idx="5">
+                  <c:v>35.6669308547537</c:v>
+                </c:pt>
+                <c:pt idx="6">
+                  <c:v>35.23044895524317</c:v>
+                </c:pt>
+                <c:pt idx="7">
+                  <c:v>17.3124770764331</c:v>
+                </c:pt>
+                <c:pt idx="8">
+                  <c:v>21.89663192082912</c:v>
+                </c:pt>
+                <c:pt idx="9">
+                  <c:v>5.37664199356013</c:v>
+                </c:pt>
+                <c:pt idx="10">
+                  <c:v>16.77073538128538</c:v>
+                </c:pt>
+                <c:pt idx="11">
+                  <c:v>11.74457668108845</c:v>
+                </c:pt>
+                <c:pt idx="12">
+                  <c:v>24.49979586022918</c:v>
+                </c:pt>
+                <c:pt idx="13">
+                  <c:v>15.25146482232688</c:v>
+                </c:pt>
+                <c:pt idx="14">
+                  <c:v>11.0914485789412</c:v>
+                </c:pt>
+                <c:pt idx="15">
+                  <c:v>1.200165138078806</c:v>
+                </c:pt>
+                <c:pt idx="16">
+                  <c:v>3.2</c:v>
+                </c:pt>
+              </c:numCache>
+            </c:numRef>
+          </c:val>
+        </c:ser>
+        <c:dLbls>
+          <c:showLegendKey val="0"/>
+          <c:showVal val="0"/>
+          <c:showCatName val="0"/>
+          <c:showSerName val="0"/>
+          <c:showPercent val="0"/>
+          <c:showBubbleSize val="0"/>
+        </c:dLbls>
+        <c:gapWidth val="150"/>
+        <c:axId val="642885320"/>
+        <c:axId val="643597368"/>
+      </c:barChart>
+      <c:catAx>
+        <c:axId val="642885320"/>
+        <c:scaling>
+          <c:orientation val="minMax"/>
+        </c:scaling>
+        <c:delete val="0"/>
+        <c:axPos val="b"/>
+        <c:title>
+          <c:tx>
+            <c:rich>
+              <a:bodyPr/>
+              <a:lstStyle/>
+              <a:p>
+                <a:pPr>
+                  <a:defRPr sz="200"/>
+                </a:pPr>
+                <a:r>
+                  <a:rPr lang="en-US" sz="1000"/>
+                  <a:t>Distance (feet)</a:t>
+                </a:r>
+                <a:endParaRPr lang="en-US" sz="200"/>
+              </a:p>
+            </c:rich>
+          </c:tx>
+          <c:layout/>
+          <c:overlay val="0"/>
+        </c:title>
+        <c:majorTickMark val="out"/>
+        <c:minorTickMark val="none"/>
+        <c:tickLblPos val="nextTo"/>
+        <c:txPr>
+          <a:bodyPr/>
+          <a:lstStyle/>
+          <a:p>
+            <a:pPr>
+              <a:defRPr sz="1000"/>
+            </a:pPr>
+            <a:endParaRPr lang="en-US"/>
+          </a:p>
+        </c:txPr>
+        <c:crossAx val="643597368"/>
+        <c:crosses val="autoZero"/>
+        <c:auto val="1"/>
+        <c:lblAlgn val="ctr"/>
+        <c:lblOffset val="100"/>
+        <c:noMultiLvlLbl val="0"/>
+      </c:catAx>
+      <c:valAx>
+        <c:axId val="643597368"/>
+        <c:scaling>
+          <c:orientation val="minMax"/>
+        </c:scaling>
+        <c:delete val="0"/>
+        <c:axPos val="l"/>
+        <c:majorGridlines/>
+        <c:title>
+          <c:tx>
+            <c:rich>
+              <a:bodyPr rot="-5400000" vert="horz"/>
+              <a:lstStyle/>
+              <a:p>
+                <a:pPr>
+                  <a:defRPr sz="1000"/>
+                </a:pPr>
+                <a:r>
+                  <a:rPr lang="en-US" sz="1000"/>
+                  <a:t>Times seen per second</a:t>
+                </a:r>
+              </a:p>
+            </c:rich>
+          </c:tx>
+          <c:layout/>
+          <c:overlay val="0"/>
+        </c:title>
+        <c:numFmt formatCode="General" sourceLinked="1"/>
+        <c:majorTickMark val="out"/>
+        <c:minorTickMark val="none"/>
+        <c:tickLblPos val="nextTo"/>
+        <c:txPr>
+          <a:bodyPr/>
+          <a:lstStyle/>
+          <a:p>
+            <a:pPr>
+              <a:defRPr sz="1000"/>
+            </a:pPr>
+            <a:endParaRPr lang="en-US"/>
+          </a:p>
+        </c:txPr>
+        <c:crossAx val="642885320"/>
+        <c:crosses val="autoZero"/>
+        <c:crossBetween val="between"/>
+      </c:valAx>
+    </c:plotArea>
+    <c:legend>
+      <c:legendPos val="r"/>
+      <c:layout/>
+      <c:overlay val="0"/>
+      <c:txPr>
+        <a:bodyPr/>
+        <a:lstStyle/>
+        <a:p>
+          <a:pPr>
+            <a:defRPr sz="1000"/>
+          </a:pPr>
+          <a:endParaRPr lang="en-US"/>
+        </a:p>
+      </c:txPr>
+    </c:legend>
+    <c:plotVisOnly val="1"/>
+    <c:dispBlanksAs val="gap"/>
+    <c:showDLblsOverMax val="0"/>
+  </c:chart>
+  <c:externalData r:id="rId1">
+    <c:autoUpdate val="0"/>
+  </c:externalData>
+</c:chartSpace>
+</file>
+
+<file path=word/charts/chart7.xml><?xml version="1.0" encoding="utf-8"?>
+<c:chartSpace xmlns:c="http://schemas.openxmlformats.org/drawingml/2006/chart" xmlns:a="http://schemas.openxmlformats.org/drawingml/2006/main" xmlns:r="http://schemas.openxmlformats.org/officeDocument/2006/relationships">
+  <c:date1904 val="0"/>
+  <c:lang val="en-US"/>
+  <c:roundedCorners val="0"/>
+  <mc:AlternateContent xmlns:mc="http://schemas.openxmlformats.org/markup-compatibility/2006">
+    <mc:Choice xmlns:c14="http://schemas.microsoft.com/office/drawing/2007/8/2/chart" Requires="c14">
+      <c14:style val="118"/>
+    </mc:Choice>
+    <mc:Fallback>
+      <c:style val="18"/>
+    </mc:Fallback>
+  </mc:AlternateContent>
+  <c:chart>
+    <c:title>
+      <c:tx>
+        <c:rich>
+          <a:bodyPr/>
+          <a:lstStyle/>
+          <a:p>
+            <a:pPr>
+              <a:defRPr sz="1800"/>
+            </a:pPr>
+            <a:r>
+              <a:rPr lang="en-US" sz="1800"/>
+              <a:t>Inside Through a Wall</a:t>
+            </a:r>
+          </a:p>
+        </c:rich>
+      </c:tx>
+      <c:layout/>
+      <c:overlay val="1"/>
+    </c:title>
+    <c:autoTitleDeleted val="0"/>
+    <c:plotArea>
+      <c:layout/>
+      <c:barChart>
+        <c:barDir val="col"/>
+        <c:grouping val="clustered"/>
+        <c:varyColors val="0"/>
+        <c:ser>
+          <c:idx val="0"/>
+          <c:order val="0"/>
+          <c:tx>
+            <c:v>G1</c:v>
+          </c:tx>
+          <c:spPr>
+            <a:solidFill>
+              <a:schemeClr val="tx2">
+                <a:lumMod val="60000"/>
+                <a:lumOff val="40000"/>
+              </a:schemeClr>
+            </a:solidFill>
+          </c:spPr>
+          <c:invertIfNegative val="0"/>
+          <c:cat>
+            <c:strRef>
+              <c:f>'I1'!$A$2:$A$8</c:f>
+              <c:strCache>
+                <c:ptCount val="7"/>
+                <c:pt idx="0">
+                  <c:v>0ft</c:v>
+                </c:pt>
+                <c:pt idx="1">
+                  <c:v>5ft</c:v>
+                </c:pt>
+                <c:pt idx="2">
+                  <c:v>10ft</c:v>
+                </c:pt>
+                <c:pt idx="3">
+                  <c:v>15ft</c:v>
+                </c:pt>
+                <c:pt idx="4">
+                  <c:v>20ft</c:v>
+                </c:pt>
+                <c:pt idx="5">
+                  <c:v>25ft</c:v>
+                </c:pt>
+                <c:pt idx="6">
+                  <c:v>30ft</c:v>
+                </c:pt>
+              </c:strCache>
+            </c:strRef>
+          </c:cat>
+          <c:val>
+            <c:numRef>
+              <c:f>'G1'!$I$2:$I$7</c:f>
+              <c:numCache>
+                <c:formatCode>General</c:formatCode>
+                <c:ptCount val="6"/>
+                <c:pt idx="0">
+                  <c:v>53.02673799986387</c:v>
+                </c:pt>
+                <c:pt idx="1">
+                  <c:v>37.30941555386044</c:v>
+                </c:pt>
+                <c:pt idx="2">
+                  <c:v>34.34916995037588</c:v>
+                </c:pt>
+                <c:pt idx="3">
+                  <c:v>10.6718108016969</c:v>
+                </c:pt>
+                <c:pt idx="4">
+                  <c:v>1.67846348085854</c:v>
+                </c:pt>
+                <c:pt idx="5">
+                  <c:v>0.4</c:v>
+                </c:pt>
+              </c:numCache>
+            </c:numRef>
+          </c:val>
+        </c:ser>
+        <c:ser>
+          <c:idx val="1"/>
+          <c:order val="1"/>
+          <c:tx>
+            <c:v>G2</c:v>
+          </c:tx>
+          <c:spPr>
+            <a:solidFill>
+              <a:schemeClr val="tx2">
+                <a:lumMod val="40000"/>
+                <a:lumOff val="60000"/>
+              </a:schemeClr>
+            </a:solidFill>
+          </c:spPr>
+          <c:invertIfNegative val="0"/>
+          <c:cat>
+            <c:strRef>
+              <c:f>'I1'!$A$2:$A$8</c:f>
+              <c:strCache>
+                <c:ptCount val="7"/>
+                <c:pt idx="0">
+                  <c:v>0ft</c:v>
+                </c:pt>
+                <c:pt idx="1">
+                  <c:v>5ft</c:v>
+                </c:pt>
+                <c:pt idx="2">
+                  <c:v>10ft</c:v>
+                </c:pt>
+                <c:pt idx="3">
+                  <c:v>15ft</c:v>
+                </c:pt>
+                <c:pt idx="4">
+                  <c:v>20ft</c:v>
+                </c:pt>
+                <c:pt idx="5">
+                  <c:v>25ft</c:v>
+                </c:pt>
+                <c:pt idx="6">
+                  <c:v>30ft</c:v>
+                </c:pt>
+              </c:strCache>
+            </c:strRef>
+          </c:cat>
+          <c:val>
+            <c:numRef>
+              <c:f>'G2'!$I$2:$I$7</c:f>
+              <c:numCache>
+                <c:formatCode>General</c:formatCode>
+                <c:ptCount val="6"/>
+                <c:pt idx="0">
+                  <c:v>58.86811671071816</c:v>
+                </c:pt>
+                <c:pt idx="1">
+                  <c:v>37.38152960579851</c:v>
+                </c:pt>
+                <c:pt idx="2">
+                  <c:v>34.99064354712317</c:v>
+                </c:pt>
+                <c:pt idx="3">
+                  <c:v>8.876123021174347</c:v>
+                </c:pt>
+                <c:pt idx="4">
+                  <c:v>0.9</c:v>
+                </c:pt>
+                <c:pt idx="5">
+                  <c:v>0.3</c:v>
+                </c:pt>
+              </c:numCache>
+            </c:numRef>
+          </c:val>
+        </c:ser>
+        <c:ser>
+          <c:idx val="2"/>
+          <c:order val="2"/>
+          <c:tx>
+            <c:v>H1</c:v>
+          </c:tx>
+          <c:spPr>
+            <a:solidFill>
+              <a:schemeClr val="accent2">
+                <a:lumMod val="75000"/>
+              </a:schemeClr>
+            </a:solidFill>
+          </c:spPr>
+          <c:invertIfNegative val="0"/>
+          <c:cat>
+            <c:strRef>
+              <c:f>'I1'!$A$2:$A$8</c:f>
+              <c:strCache>
+                <c:ptCount val="7"/>
+                <c:pt idx="0">
+                  <c:v>0ft</c:v>
+                </c:pt>
+                <c:pt idx="1">
+                  <c:v>5ft</c:v>
+                </c:pt>
+                <c:pt idx="2">
+                  <c:v>10ft</c:v>
+                </c:pt>
+                <c:pt idx="3">
+                  <c:v>15ft</c:v>
+                </c:pt>
+                <c:pt idx="4">
+                  <c:v>20ft</c:v>
+                </c:pt>
+                <c:pt idx="5">
+                  <c:v>25ft</c:v>
+                </c:pt>
+                <c:pt idx="6">
+                  <c:v>30ft</c:v>
+                </c:pt>
+              </c:strCache>
+            </c:strRef>
+          </c:cat>
+          <c:val>
+            <c:numRef>
+              <c:f>'H1'!$I$2:$I$7</c:f>
+              <c:numCache>
+                <c:formatCode>General</c:formatCode>
+                <c:ptCount val="6"/>
+                <c:pt idx="0">
+                  <c:v>55.19769454511538</c:v>
+                </c:pt>
+                <c:pt idx="1">
+                  <c:v>25.16890463810008</c:v>
+                </c:pt>
+                <c:pt idx="2">
+                  <c:v>22.52396681593956</c:v>
+                </c:pt>
+                <c:pt idx="3">
+                  <c:v>0.790497859867406</c:v>
+                </c:pt>
+                <c:pt idx="4">
+                  <c:v>0.0</c:v>
+                </c:pt>
+                <c:pt idx="5">
+                  <c:v>0.0</c:v>
+                </c:pt>
+              </c:numCache>
+            </c:numRef>
+          </c:val>
+        </c:ser>
+        <c:ser>
+          <c:idx val="3"/>
+          <c:order val="3"/>
+          <c:tx>
+            <c:v>H2</c:v>
+          </c:tx>
+          <c:spPr>
+            <a:solidFill>
+              <a:schemeClr val="accent2">
+                <a:lumMod val="60000"/>
+                <a:lumOff val="40000"/>
+              </a:schemeClr>
+            </a:solidFill>
+          </c:spPr>
+          <c:invertIfNegative val="0"/>
+          <c:cat>
+            <c:strRef>
+              <c:f>'I1'!$A$2:$A$8</c:f>
+              <c:strCache>
+                <c:ptCount val="7"/>
+                <c:pt idx="0">
+                  <c:v>0ft</c:v>
+                </c:pt>
+                <c:pt idx="1">
+                  <c:v>5ft</c:v>
+                </c:pt>
+                <c:pt idx="2">
+                  <c:v>10ft</c:v>
+                </c:pt>
+                <c:pt idx="3">
+                  <c:v>15ft</c:v>
+                </c:pt>
+                <c:pt idx="4">
+                  <c:v>20ft</c:v>
+                </c:pt>
+                <c:pt idx="5">
+                  <c:v>25ft</c:v>
+                </c:pt>
+                <c:pt idx="6">
+                  <c:v>30ft</c:v>
+                </c:pt>
+              </c:strCache>
+            </c:strRef>
+          </c:cat>
+          <c:val>
+            <c:numRef>
+              <c:f>'H2'!$I$2:$I$8</c:f>
+              <c:numCache>
+                <c:formatCode>General</c:formatCode>
+                <c:ptCount val="7"/>
+                <c:pt idx="0">
+                  <c:v>54.86302711590977</c:v>
+                </c:pt>
+                <c:pt idx="1">
+                  <c:v>31.45173013709732</c:v>
+                </c:pt>
+                <c:pt idx="2">
+                  <c:v>19.6583651464479</c:v>
+                </c:pt>
+                <c:pt idx="3">
+                  <c:v>0.4</c:v>
+                </c:pt>
+                <c:pt idx="4">
+                  <c:v>0.0</c:v>
+                </c:pt>
+                <c:pt idx="5">
+                  <c:v>3.754063810700061</c:v>
+                </c:pt>
+              </c:numCache>
+            </c:numRef>
+          </c:val>
+        </c:ser>
+        <c:ser>
+          <c:idx val="4"/>
+          <c:order val="4"/>
+          <c:tx>
+            <c:v>I1</c:v>
+          </c:tx>
+          <c:spPr>
+            <a:solidFill>
+              <a:schemeClr val="accent4">
+                <a:lumMod val="75000"/>
+              </a:schemeClr>
+            </a:solidFill>
+          </c:spPr>
+          <c:invertIfNegative val="0"/>
+          <c:cat>
+            <c:strRef>
+              <c:f>'I1'!$A$2:$A$8</c:f>
+              <c:strCache>
+                <c:ptCount val="7"/>
+                <c:pt idx="0">
+                  <c:v>0ft</c:v>
+                </c:pt>
+                <c:pt idx="1">
+                  <c:v>5ft</c:v>
+                </c:pt>
+                <c:pt idx="2">
+                  <c:v>10ft</c:v>
+                </c:pt>
+                <c:pt idx="3">
+                  <c:v>15ft</c:v>
+                </c:pt>
+                <c:pt idx="4">
+                  <c:v>20ft</c:v>
+                </c:pt>
+                <c:pt idx="5">
+                  <c:v>25ft</c:v>
+                </c:pt>
+                <c:pt idx="6">
+                  <c:v>30ft</c:v>
+                </c:pt>
+              </c:strCache>
+            </c:strRef>
+          </c:cat>
+          <c:val>
+            <c:numRef>
+              <c:f>'I1'!$I$2:$I$8</c:f>
+              <c:numCache>
+                <c:formatCode>General</c:formatCode>
+                <c:ptCount val="7"/>
+                <c:pt idx="0">
+                  <c:v>54.8</c:v>
+                </c:pt>
+                <c:pt idx="1">
+                  <c:v>26.82039221326097</c:v>
+                </c:pt>
+                <c:pt idx="2">
+                  <c:v>14.54429851206172</c:v>
+                </c:pt>
+                <c:pt idx="3">
+                  <c:v>23.77547648008866</c:v>
+                </c:pt>
+                <c:pt idx="4">
+                  <c:v>11.73108594125194</c:v>
+                </c:pt>
+                <c:pt idx="5">
+                  <c:v>9.08912942246099</c:v>
+                </c:pt>
+                <c:pt idx="6">
+                  <c:v>10.55114068902822</c:v>
+                </c:pt>
+              </c:numCache>
+            </c:numRef>
+          </c:val>
+        </c:ser>
+        <c:dLbls>
+          <c:showLegendKey val="0"/>
+          <c:showVal val="0"/>
+          <c:showCatName val="0"/>
+          <c:showSerName val="0"/>
+          <c:showPercent val="0"/>
+          <c:showBubbleSize val="0"/>
+        </c:dLbls>
+        <c:gapWidth val="150"/>
+        <c:axId val="582570968"/>
+        <c:axId val="638190520"/>
+      </c:barChart>
+      <c:catAx>
+        <c:axId val="582570968"/>
+        <c:scaling>
+          <c:orientation val="minMax"/>
+        </c:scaling>
+        <c:delete val="0"/>
+        <c:axPos val="b"/>
+        <c:title>
+          <c:tx>
+            <c:rich>
+              <a:bodyPr/>
+              <a:lstStyle/>
+              <a:p>
+                <a:pPr>
+                  <a:defRPr sz="1000"/>
+                </a:pPr>
+                <a:r>
+                  <a:rPr lang="en-US" sz="1000"/>
+                  <a:t>Distance Between the Devices</a:t>
+                </a:r>
+              </a:p>
+            </c:rich>
+          </c:tx>
+          <c:layout/>
+          <c:overlay val="0"/>
+        </c:title>
+        <c:majorTickMark val="out"/>
+        <c:minorTickMark val="none"/>
+        <c:tickLblPos val="nextTo"/>
+        <c:txPr>
+          <a:bodyPr/>
+          <a:lstStyle/>
+          <a:p>
+            <a:pPr>
+              <a:defRPr sz="1000"/>
+            </a:pPr>
+            <a:endParaRPr lang="en-US"/>
+          </a:p>
+        </c:txPr>
+        <c:crossAx val="638190520"/>
+        <c:crosses val="autoZero"/>
+        <c:auto val="1"/>
+        <c:lblAlgn val="ctr"/>
+        <c:lblOffset val="100"/>
+        <c:noMultiLvlLbl val="0"/>
+      </c:catAx>
+      <c:valAx>
+        <c:axId val="638190520"/>
+        <c:scaling>
+          <c:orientation val="minMax"/>
+        </c:scaling>
+        <c:delete val="0"/>
+        <c:axPos val="l"/>
+        <c:majorGridlines/>
+        <c:title>
+          <c:tx>
+            <c:rich>
+              <a:bodyPr rot="-5400000" vert="horz"/>
+              <a:lstStyle/>
+              <a:p>
+                <a:pPr>
+                  <a:defRPr sz="1000"/>
+                </a:pPr>
+                <a:r>
+                  <a:rPr lang="en-US" sz="1000"/>
+                  <a:t>Times</a:t>
+                </a:r>
+                <a:r>
+                  <a:rPr lang="en-US" sz="1000" baseline="0"/>
+                  <a:t> Seen (per sec)</a:t>
+                </a:r>
+                <a:endParaRPr lang="en-US" sz="1000"/>
+              </a:p>
+            </c:rich>
+          </c:tx>
+          <c:layout>
+            <c:manualLayout>
+              <c:xMode val="edge"/>
+              <c:yMode val="edge"/>
+              <c:x val="0.0136736554238833"/>
+              <c:y val="0.25445806849445"/>
+            </c:manualLayout>
+          </c:layout>
+          <c:overlay val="0"/>
+        </c:title>
+        <c:numFmt formatCode="General" sourceLinked="1"/>
+        <c:majorTickMark val="out"/>
+        <c:minorTickMark val="none"/>
+        <c:tickLblPos val="nextTo"/>
+        <c:txPr>
+          <a:bodyPr/>
+          <a:lstStyle/>
+          <a:p>
+            <a:pPr>
+              <a:defRPr sz="1000"/>
+            </a:pPr>
+            <a:endParaRPr lang="en-US"/>
+          </a:p>
+        </c:txPr>
+        <c:crossAx val="582570968"/>
+        <c:crosses val="autoZero"/>
+        <c:crossBetween val="between"/>
+      </c:valAx>
+    </c:plotArea>
+    <c:legend>
+      <c:legendPos val="r"/>
+      <c:layout/>
+      <c:overlay val="0"/>
+      <c:txPr>
+        <a:bodyPr/>
+        <a:lstStyle/>
+        <a:p>
+          <a:pPr>
+            <a:defRPr sz="1000"/>
+          </a:pPr>
+          <a:endParaRPr lang="en-US"/>
+        </a:p>
+      </c:txPr>
+    </c:legend>
+    <c:plotVisOnly val="1"/>
+    <c:dispBlanksAs val="gap"/>
+    <c:showDLblsOverMax val="0"/>
+  </c:chart>
+  <c:externalData r:id="rId1">
+    <c:autoUpdate val="0"/>
+  </c:externalData>
+</c:chartSpace>
+</file>
+
+<file path=word/charts/chart8.xml><?xml version="1.0" encoding="utf-8"?>
+<c:chartSpace xmlns:c="http://schemas.openxmlformats.org/drawingml/2006/chart" xmlns:a="http://schemas.openxmlformats.org/drawingml/2006/main" xmlns:r="http://schemas.openxmlformats.org/officeDocument/2006/relationships">
+  <c:date1904 val="0"/>
+  <c:lang val="en-US"/>
+  <c:roundedCorners val="0"/>
+  <mc:AlternateContent xmlns:mc="http://schemas.openxmlformats.org/markup-compatibility/2006">
+    <mc:Choice xmlns:c14="http://schemas.microsoft.com/office/drawing/2007/8/2/chart" Requires="c14">
+      <c14:style val="118"/>
+    </mc:Choice>
+    <mc:Fallback>
+      <c:style val="18"/>
+    </mc:Fallback>
+  </mc:AlternateContent>
+  <c:chart>
+    <c:title>
+      <c:tx>
+        <c:rich>
+          <a:bodyPr/>
+          <a:lstStyle/>
+          <a:p>
+            <a:pPr>
+              <a:defRPr sz="1800"/>
+            </a:pPr>
+            <a:r>
+              <a:rPr lang="en-US" sz="1800"/>
+              <a:t>Motion</a:t>
+            </a:r>
+            <a:r>
+              <a:rPr lang="en-US" sz="1800" baseline="0"/>
+              <a:t> Trials</a:t>
+            </a:r>
+            <a:endParaRPr lang="en-US" sz="1800"/>
+          </a:p>
+        </c:rich>
+      </c:tx>
+      <c:layout/>
+      <c:overlay val="1"/>
+    </c:title>
+    <c:autoTitleDeleted val="0"/>
+    <c:plotArea>
+      <c:layout/>
+      <c:barChart>
+        <c:barDir val="col"/>
+        <c:grouping val="clustered"/>
+        <c:varyColors val="0"/>
+        <c:ser>
+          <c:idx val="0"/>
+          <c:order val="0"/>
+          <c:tx>
+            <c:v>J1 - Slow</c:v>
+          </c:tx>
+          <c:spPr>
+            <a:solidFill>
+              <a:schemeClr val="tx2">
+                <a:lumMod val="60000"/>
+                <a:lumOff val="40000"/>
+              </a:schemeClr>
+            </a:solidFill>
+          </c:spPr>
+          <c:invertIfNegative val="0"/>
+          <c:cat>
+            <c:strRef>
+              <c:f>'J2'!$A$2:$A$10</c:f>
+              <c:strCache>
+                <c:ptCount val="9"/>
+                <c:pt idx="0">
+                  <c:v>0ft</c:v>
+                </c:pt>
+                <c:pt idx="1">
+                  <c:v>5ft</c:v>
+                </c:pt>
+                <c:pt idx="2">
+                  <c:v>10ft</c:v>
+                </c:pt>
+                <c:pt idx="3">
+                  <c:v>15ft</c:v>
+                </c:pt>
+                <c:pt idx="4">
+                  <c:v>20ft</c:v>
+                </c:pt>
+                <c:pt idx="5">
+                  <c:v>25ft</c:v>
+                </c:pt>
+                <c:pt idx="6">
+                  <c:v>30ft</c:v>
+                </c:pt>
+                <c:pt idx="7">
+                  <c:v>35ft</c:v>
+                </c:pt>
+                <c:pt idx="8">
+                  <c:v>~75ft</c:v>
+                </c:pt>
+              </c:strCache>
+            </c:strRef>
+          </c:cat>
+          <c:val>
+            <c:numRef>
+              <c:f>'J1'!$I$2:$I$10</c:f>
+              <c:numCache>
+                <c:formatCode>General</c:formatCode>
+                <c:ptCount val="9"/>
+                <c:pt idx="0">
+                  <c:v>27.10556735660178</c:v>
+                </c:pt>
+                <c:pt idx="1">
+                  <c:v>26.11178689459635</c:v>
+                </c:pt>
+                <c:pt idx="2">
+                  <c:v>25.52606112504704</c:v>
+                </c:pt>
+                <c:pt idx="3">
+                  <c:v>24.3091744134749</c:v>
+                </c:pt>
+                <c:pt idx="4">
+                  <c:v>23.03959608881181</c:v>
+                </c:pt>
+                <c:pt idx="5">
+                  <c:v>21.70947948126697</c:v>
+                </c:pt>
+                <c:pt idx="6">
+                  <c:v>21.21927968113342</c:v>
+                </c:pt>
+                <c:pt idx="7">
+                  <c:v>17.84420635685106</c:v>
+                </c:pt>
+                <c:pt idx="8">
+                  <c:v>15.28347533113618</c:v>
+                </c:pt>
+              </c:numCache>
+            </c:numRef>
+          </c:val>
+        </c:ser>
+        <c:ser>
+          <c:idx val="1"/>
+          <c:order val="1"/>
+          <c:tx>
+            <c:v>J2 - Slow</c:v>
+          </c:tx>
+          <c:spPr>
+            <a:solidFill>
+              <a:schemeClr val="tx2">
+                <a:lumMod val="40000"/>
+                <a:lumOff val="60000"/>
+              </a:schemeClr>
+            </a:solidFill>
+            <a:ln>
+              <a:noFill/>
+            </a:ln>
+          </c:spPr>
+          <c:invertIfNegative val="0"/>
+          <c:val>
+            <c:numRef>
+              <c:f>'J2'!$I$2:$I$10</c:f>
+              <c:numCache>
+                <c:formatCode>General</c:formatCode>
+                <c:ptCount val="9"/>
+                <c:pt idx="0">
+                  <c:v>25.59358067339755</c:v>
+                </c:pt>
+                <c:pt idx="1">
+                  <c:v>24.91808858285192</c:v>
+                </c:pt>
+                <c:pt idx="2">
+                  <c:v>24.43345080609658</c:v>
+                </c:pt>
+                <c:pt idx="3">
+                  <c:v>25.38048722108961</c:v>
+                </c:pt>
+                <c:pt idx="4">
+                  <c:v>21.40015035395244</c:v>
+                </c:pt>
+                <c:pt idx="5">
+                  <c:v>19.44850432959291</c:v>
+                </c:pt>
+                <c:pt idx="6">
+                  <c:v>18.65257297641637</c:v>
+                </c:pt>
+                <c:pt idx="7">
+                  <c:v>18.2859882487748</c:v>
+                </c:pt>
+                <c:pt idx="8">
+                  <c:v>17.81709268763933</c:v>
+                </c:pt>
+              </c:numCache>
+            </c:numRef>
+          </c:val>
+        </c:ser>
+        <c:ser>
+          <c:idx val="2"/>
+          <c:order val="2"/>
+          <c:tx>
+            <c:v>K1 - Walking</c:v>
+          </c:tx>
+          <c:spPr>
+            <a:solidFill>
+              <a:schemeClr val="accent2">
+                <a:lumMod val="75000"/>
+              </a:schemeClr>
+            </a:solidFill>
+            <a:ln>
+              <a:noFill/>
+            </a:ln>
+          </c:spPr>
+          <c:invertIfNegative val="0"/>
+          <c:val>
+            <c:numRef>
+              <c:f>'K1'!$I$2:$I$10</c:f>
+              <c:numCache>
+                <c:formatCode>General</c:formatCode>
+                <c:ptCount val="9"/>
+                <c:pt idx="0">
+                  <c:v>28.98136936578291</c:v>
+                </c:pt>
+                <c:pt idx="1">
+                  <c:v>29.42839281067052</c:v>
+                </c:pt>
+                <c:pt idx="2">
+                  <c:v>27.28748787579378</c:v>
+                </c:pt>
+                <c:pt idx="3">
+                  <c:v>31.57456662280963</c:v>
+                </c:pt>
+                <c:pt idx="4">
+                  <c:v>21.88133065123644</c:v>
+                </c:pt>
+                <c:pt idx="5">
+                  <c:v>22.15046928659541</c:v>
+                </c:pt>
+                <c:pt idx="6">
+                  <c:v>20.37985343392867</c:v>
+                </c:pt>
+                <c:pt idx="7">
+                  <c:v>16.64590654463149</c:v>
+                </c:pt>
+                <c:pt idx="8">
+                  <c:v>6.15879991708453</c:v>
+                </c:pt>
+              </c:numCache>
+            </c:numRef>
+          </c:val>
+        </c:ser>
+        <c:ser>
+          <c:idx val="3"/>
+          <c:order val="3"/>
+          <c:tx>
+            <c:v>K2 - Walking</c:v>
+          </c:tx>
+          <c:spPr>
+            <a:solidFill>
+              <a:schemeClr val="accent2">
+                <a:lumMod val="60000"/>
+                <a:lumOff val="40000"/>
+              </a:schemeClr>
+            </a:solidFill>
+            <a:ln>
+              <a:noFill/>
+            </a:ln>
+          </c:spPr>
+          <c:invertIfNegative val="0"/>
+          <c:val>
+            <c:numRef>
+              <c:f>'K2'!$I$2:$I$10</c:f>
+              <c:numCache>
+                <c:formatCode>General</c:formatCode>
+                <c:ptCount val="9"/>
+                <c:pt idx="0">
+                  <c:v>22.421722099644</c:v>
+                </c:pt>
+                <c:pt idx="1">
+                  <c:v>26.58912586869266</c:v>
+                </c:pt>
+                <c:pt idx="2">
+                  <c:v>31.41035474215108</c:v>
+                </c:pt>
+                <c:pt idx="3">
+                  <c:v>30.36081050652738</c:v>
+                </c:pt>
+                <c:pt idx="4">
+                  <c:v>21.62932085103645</c:v>
+                </c:pt>
+                <c:pt idx="5">
+                  <c:v>21.64918861399621</c:v>
+                </c:pt>
+                <c:pt idx="6">
+                  <c:v>18.77571554517968</c:v>
+                </c:pt>
+                <c:pt idx="7">
+                  <c:v>19.16495716238726</c:v>
+                </c:pt>
+                <c:pt idx="8">
+                  <c:v>3.179916582288445</c:v>
+                </c:pt>
+              </c:numCache>
+            </c:numRef>
+          </c:val>
+        </c:ser>
+        <c:ser>
+          <c:idx val="4"/>
+          <c:order val="4"/>
+          <c:tx>
+            <c:v>L1 - Running</c:v>
+          </c:tx>
+          <c:spPr>
+            <a:solidFill>
+              <a:schemeClr val="accent4">
+                <a:lumMod val="75000"/>
+              </a:schemeClr>
+            </a:solidFill>
+            <a:ln>
+              <a:noFill/>
+            </a:ln>
+          </c:spPr>
+          <c:invertIfNegative val="0"/>
+          <c:val>
+            <c:numRef>
+              <c:f>'L1'!$I$2:$I$10</c:f>
+              <c:numCache>
+                <c:formatCode>General</c:formatCode>
+                <c:ptCount val="9"/>
+                <c:pt idx="0">
+                  <c:v>22.93031031103768</c:v>
+                </c:pt>
+                <c:pt idx="1">
+                  <c:v>26.45043841355647</c:v>
+                </c:pt>
+                <c:pt idx="2">
+                  <c:v>28.39775463704286</c:v>
+                </c:pt>
+                <c:pt idx="3">
+                  <c:v>38.8347825471805</c:v>
+                </c:pt>
+                <c:pt idx="4">
+                  <c:v>22.42192529425453</c:v>
+                </c:pt>
+                <c:pt idx="5">
+                  <c:v>18.63163092025398</c:v>
+                </c:pt>
+                <c:pt idx="6">
+                  <c:v>20.12579551374532</c:v>
+                </c:pt>
+                <c:pt idx="7">
+                  <c:v>15.17263052516611</c:v>
+                </c:pt>
+                <c:pt idx="8">
+                  <c:v>15.479625917701</c:v>
+                </c:pt>
+              </c:numCache>
+            </c:numRef>
+          </c:val>
+        </c:ser>
+        <c:ser>
+          <c:idx val="5"/>
+          <c:order val="5"/>
+          <c:tx>
+            <c:v>L2 - Running</c:v>
+          </c:tx>
+          <c:spPr>
+            <a:solidFill>
+              <a:schemeClr val="accent4">
+                <a:lumMod val="60000"/>
+                <a:lumOff val="40000"/>
+              </a:schemeClr>
+            </a:solidFill>
+            <a:ln>
+              <a:noFill/>
+            </a:ln>
+          </c:spPr>
+          <c:invertIfNegative val="0"/>
+          <c:val>
+            <c:numRef>
+              <c:f>'L2'!$I$2:$I$10</c:f>
+              <c:numCache>
+                <c:formatCode>General</c:formatCode>
+                <c:ptCount val="9"/>
+                <c:pt idx="0">
+                  <c:v>25.1448067902183</c:v>
+                </c:pt>
+                <c:pt idx="1">
+                  <c:v>19.05395622765021</c:v>
+                </c:pt>
+                <c:pt idx="2">
+                  <c:v>35.6538223424819</c:v>
+                </c:pt>
+                <c:pt idx="3">
+                  <c:v>22.10296538841633</c:v>
+                </c:pt>
+                <c:pt idx="4">
+                  <c:v>39.77649076638067</c:v>
+                </c:pt>
+                <c:pt idx="5">
+                  <c:v>17.1558613335455</c:v>
+                </c:pt>
+                <c:pt idx="6">
+                  <c:v>25.29925196066319</c:v>
+                </c:pt>
+                <c:pt idx="7">
+                  <c:v>16.9348327688118</c:v>
+                </c:pt>
+                <c:pt idx="8">
+                  <c:v>16.20944075631744</c:v>
+                </c:pt>
+              </c:numCache>
+            </c:numRef>
+          </c:val>
+        </c:ser>
+        <c:dLbls>
+          <c:showLegendKey val="0"/>
+          <c:showVal val="0"/>
+          <c:showCatName val="0"/>
+          <c:showSerName val="0"/>
+          <c:showPercent val="0"/>
+          <c:showBubbleSize val="0"/>
+        </c:dLbls>
+        <c:gapWidth val="150"/>
+        <c:axId val="637799672"/>
+        <c:axId val="645314696"/>
+      </c:barChart>
+      <c:catAx>
+        <c:axId val="637799672"/>
+        <c:scaling>
+          <c:orientation val="minMax"/>
+        </c:scaling>
+        <c:delete val="0"/>
+        <c:axPos val="b"/>
+        <c:title>
+          <c:tx>
+            <c:rich>
+              <a:bodyPr/>
+              <a:lstStyle/>
+              <a:p>
+                <a:pPr>
+                  <a:defRPr sz="1000"/>
+                </a:pPr>
+                <a:r>
+                  <a:rPr lang="en-US" sz="1000"/>
+                  <a:t>Distance from the</a:t>
+                </a:r>
+                <a:r>
+                  <a:rPr lang="en-US" sz="1000" baseline="0"/>
+                  <a:t> Raspberry Pi (feet)</a:t>
+                </a:r>
+                <a:endParaRPr lang="en-US" sz="1000"/>
+              </a:p>
+            </c:rich>
+          </c:tx>
+          <c:layout/>
+          <c:overlay val="0"/>
+        </c:title>
+        <c:majorTickMark val="out"/>
+        <c:minorTickMark val="none"/>
+        <c:tickLblPos val="nextTo"/>
+        <c:txPr>
+          <a:bodyPr/>
+          <a:lstStyle/>
+          <a:p>
+            <a:pPr>
+              <a:defRPr sz="1000"/>
+            </a:pPr>
+            <a:endParaRPr lang="en-US"/>
+          </a:p>
+        </c:txPr>
+        <c:crossAx val="645314696"/>
+        <c:crosses val="autoZero"/>
+        <c:auto val="1"/>
+        <c:lblAlgn val="ctr"/>
+        <c:lblOffset val="100"/>
+        <c:noMultiLvlLbl val="0"/>
+      </c:catAx>
+      <c:valAx>
+        <c:axId val="645314696"/>
+        <c:scaling>
+          <c:orientation val="minMax"/>
+        </c:scaling>
+        <c:delete val="0"/>
+        <c:axPos val="l"/>
+        <c:majorGridlines/>
+        <c:title>
+          <c:tx>
+            <c:rich>
+              <a:bodyPr rot="-5400000" vert="horz"/>
+              <a:lstStyle/>
+              <a:p>
+                <a:pPr>
+                  <a:defRPr sz="1000"/>
+                </a:pPr>
+                <a:r>
+                  <a:rPr lang="en-US" sz="1000"/>
+                  <a:t>Times seen per second</a:t>
+                </a:r>
+              </a:p>
+            </c:rich>
+          </c:tx>
+          <c:layout/>
+          <c:overlay val="0"/>
+        </c:title>
+        <c:numFmt formatCode="General" sourceLinked="1"/>
+        <c:majorTickMark val="out"/>
+        <c:minorTickMark val="none"/>
+        <c:tickLblPos val="nextTo"/>
+        <c:txPr>
+          <a:bodyPr/>
+          <a:lstStyle/>
+          <a:p>
+            <a:pPr>
+              <a:defRPr sz="1000"/>
+            </a:pPr>
+            <a:endParaRPr lang="en-US"/>
+          </a:p>
+        </c:txPr>
+        <c:crossAx val="637799672"/>
+        <c:crosses val="autoZero"/>
+        <c:crossBetween val="between"/>
+      </c:valAx>
+    </c:plotArea>
+    <c:legend>
+      <c:legendPos val="r"/>
+      <c:layout/>
+      <c:overlay val="0"/>
+      <c:spPr>
+        <a:ln>
+          <a:noFill/>
+        </a:ln>
+      </c:spPr>
+      <c:txPr>
+        <a:bodyPr/>
+        <a:lstStyle/>
+        <a:p>
+          <a:pPr>
+            <a:defRPr sz="1000"/>
+          </a:pPr>
+          <a:endParaRPr lang="en-US"/>
+        </a:p>
+      </c:txPr>
     </c:legend>
     <c:plotVisOnly val="1"/>
     <c:dispBlanksAs val="gap"/>

</xml_diff>